<commit_message>
Added 3 expanded use cases
</commit_message>
<xml_diff>
--- a/Use Case.docx
+++ b/Use Case.docx
@@ -194,7 +194,24 @@
                 <w:sz w:val="24"/>
                 <w:szCs w:val="24"/>
               </w:rPr>
-              <w:t xml:space="preserve">       FundFair App User can view a list of stock and         descriptions for each stock and company to make decision and analysis based on the details given.</w:t>
+              <w:t xml:space="preserve">       FundFair App User can view a list of stock </w:t>
+            </w:r>
+            <w:r>
+              <w:rPr>
+                <w:rFonts w:ascii="Times New Roman" w:eastAsia="Times New Roman" w:hAnsi="Times New Roman" w:cs="Times New Roman"/>
+                <w:noProof/>
+                <w:sz w:val="24"/>
+                <w:szCs w:val="24"/>
+              </w:rPr>
+              <w:t>and         descriptions</w:t>
+            </w:r>
+            <w:r>
+              <w:rPr>
+                <w:rFonts w:ascii="Times New Roman" w:eastAsia="Times New Roman" w:hAnsi="Times New Roman" w:cs="Times New Roman"/>
+                <w:sz w:val="24"/>
+                <w:szCs w:val="24"/>
+              </w:rPr>
+              <w:t xml:space="preserve"> for each stock and company to make decision and analysis based on the details given.</w:t>
             </w:r>
           </w:p>
         </w:tc>
@@ -601,7 +618,24 @@
                 <w:sz w:val="24"/>
                 <w:szCs w:val="24"/>
               </w:rPr>
-              <w:t>FundFair App User can view their profit and loss every time they end a round.</w:t>
+              <w:t xml:space="preserve">FundFair App User can view their profit and loss every time they end </w:t>
+            </w:r>
+            <w:r>
+              <w:rPr>
+                <w:rFonts w:ascii="Times New Roman" w:eastAsia="Times New Roman" w:hAnsi="Times New Roman" w:cs="Times New Roman"/>
+                <w:noProof/>
+                <w:sz w:val="24"/>
+                <w:szCs w:val="24"/>
+              </w:rPr>
+              <w:t>a round</w:t>
+            </w:r>
+            <w:r>
+              <w:rPr>
+                <w:rFonts w:ascii="Times New Roman" w:eastAsia="Times New Roman" w:hAnsi="Times New Roman" w:cs="Times New Roman"/>
+                <w:sz w:val="24"/>
+                <w:szCs w:val="24"/>
+              </w:rPr>
+              <w:t>.</w:t>
             </w:r>
           </w:p>
         </w:tc>
@@ -820,6 +854,7 @@
       <w:r>
         <w:rPr>
           <w:noProof/>
+          <w:lang w:val="en-US"/>
         </w:rPr>
         <w:drawing>
           <wp:inline distT="114300" distB="114300" distL="114300" distR="114300" wp14:anchorId="6060E140" wp14:editId="7FAE391A">
@@ -865,6 +900,7 @@
       <w:r>
         <w:rPr>
           <w:noProof/>
+          <w:lang w:val="en-US"/>
         </w:rPr>
         <w:drawing>
           <wp:inline distT="114300" distB="114300" distL="114300" distR="114300" wp14:anchorId="34D15DD7" wp14:editId="5F09C716">
@@ -903,6 +939,2667 @@
         </w:drawing>
       </w:r>
     </w:p>
+    <w:p>
+      <w:pPr>
+        <w:spacing w:before="240" w:line="240" w:lineRule="auto"/>
+        <w:rPr>
+          <w:rFonts w:ascii="Times New Roman" w:eastAsia="Times New Roman" w:hAnsi="Times New Roman" w:cs="Times New Roman"/>
+          <w:sz w:val="24"/>
+          <w:szCs w:val="24"/>
+        </w:rPr>
+      </w:pPr>
+      <w:r>
+        <w:rPr>
+          <w:rFonts w:ascii="Times New Roman" w:eastAsia="Times New Roman" w:hAnsi="Times New Roman" w:cs="Times New Roman"/>
+          <w:sz w:val="24"/>
+          <w:szCs w:val="24"/>
+        </w:rPr>
+        <w:t>Expanded Use Case</w:t>
+      </w:r>
+    </w:p>
+    <w:p>
+      <w:pPr>
+        <w:spacing w:before="240" w:line="240" w:lineRule="auto"/>
+        <w:rPr>
+          <w:rFonts w:ascii="Times New Roman" w:eastAsia="Times New Roman" w:hAnsi="Times New Roman" w:cs="Times New Roman"/>
+          <w:sz w:val="24"/>
+          <w:szCs w:val="24"/>
+        </w:rPr>
+      </w:pPr>
+      <w:r>
+        <w:rPr>
+          <w:rFonts w:ascii="Times New Roman" w:eastAsia="Times New Roman" w:hAnsi="Times New Roman" w:cs="Times New Roman"/>
+          <w:sz w:val="24"/>
+          <w:szCs w:val="24"/>
+        </w:rPr>
+        <w:t>Expanded Use Case – Login Account</w:t>
+      </w:r>
+    </w:p>
+    <w:tbl>
+      <w:tblPr>
+        <w:tblW w:w="0" w:type="auto"/>
+        <w:tblCellMar>
+          <w:top w:w="15" w:type="dxa"/>
+          <w:left w:w="15" w:type="dxa"/>
+          <w:bottom w:w="15" w:type="dxa"/>
+          <w:right w:w="15" w:type="dxa"/>
+        </w:tblCellMar>
+        <w:tblLook w:val="04A0" w:firstRow="1" w:lastRow="0" w:firstColumn="1" w:lastColumn="0" w:noHBand="0" w:noVBand="1"/>
+      </w:tblPr>
+      <w:tblGrid>
+        <w:gridCol w:w="3759"/>
+        <w:gridCol w:w="4527"/>
+      </w:tblGrid>
+      <w:tr>
+        <w:trPr>
+          <w:trHeight w:val="360"/>
+        </w:trPr>
+        <w:tc>
+          <w:tcPr>
+            <w:tcW w:w="0" w:type="auto"/>
+            <w:tcBorders>
+              <w:top w:val="single" w:sz="8" w:space="0" w:color="000000"/>
+              <w:left w:val="single" w:sz="8" w:space="0" w:color="000000"/>
+              <w:bottom w:val="single" w:sz="8" w:space="0" w:color="000000"/>
+              <w:right w:val="single" w:sz="8" w:space="0" w:color="000000"/>
+            </w:tcBorders>
+            <w:tcMar>
+              <w:top w:w="100" w:type="dxa"/>
+              <w:left w:w="100" w:type="dxa"/>
+              <w:bottom w:w="100" w:type="dxa"/>
+              <w:right w:w="100" w:type="dxa"/>
+            </w:tcMar>
+            <w:hideMark/>
+          </w:tcPr>
+          <w:p>
+            <w:pPr>
+              <w:spacing w:before="220" w:after="40" w:line="240" w:lineRule="auto"/>
+              <w:ind w:left="397" w:right="480"/>
+              <w:outlineLvl w:val="4"/>
+              <w:rPr>
+                <w:rFonts w:ascii="Times New Roman" w:eastAsia="Times New Roman" w:hAnsi="Times New Roman" w:cs="Times New Roman"/>
+                <w:b/>
+                <w:bCs/>
+                <w:sz w:val="20"/>
+                <w:szCs w:val="20"/>
+              </w:rPr>
+            </w:pPr>
+            <w:r>
+              <w:rPr>
+                <w:rFonts w:ascii="Times New Roman" w:eastAsia="Times New Roman" w:hAnsi="Times New Roman" w:cs="Times New Roman"/>
+                <w:b/>
+                <w:bCs/>
+                <w:sz w:val="24"/>
+                <w:szCs w:val="24"/>
+              </w:rPr>
+              <w:t>Use Case 1</w:t>
+            </w:r>
+          </w:p>
+        </w:tc>
+        <w:tc>
+          <w:tcPr>
+            <w:tcW w:w="0" w:type="auto"/>
+            <w:tcBorders>
+              <w:top w:val="single" w:sz="8" w:space="0" w:color="000000"/>
+              <w:left w:val="single" w:sz="8" w:space="0" w:color="000000"/>
+              <w:bottom w:val="single" w:sz="8" w:space="0" w:color="000000"/>
+              <w:right w:val="single" w:sz="8" w:space="0" w:color="000000"/>
+            </w:tcBorders>
+            <w:tcMar>
+              <w:top w:w="100" w:type="dxa"/>
+              <w:left w:w="100" w:type="dxa"/>
+              <w:bottom w:w="100" w:type="dxa"/>
+              <w:right w:w="100" w:type="dxa"/>
+            </w:tcMar>
+            <w:hideMark/>
+          </w:tcPr>
+          <w:p>
+            <w:pPr>
+              <w:spacing w:line="240" w:lineRule="auto"/>
+              <w:ind w:left="397" w:right="480"/>
+              <w:rPr>
+                <w:rFonts w:ascii="Times New Roman" w:eastAsia="Times New Roman" w:hAnsi="Times New Roman" w:cs="Times New Roman"/>
+                <w:sz w:val="24"/>
+                <w:szCs w:val="24"/>
+              </w:rPr>
+            </w:pPr>
+            <w:r>
+              <w:rPr>
+                <w:rFonts w:ascii="Times New Roman" w:eastAsia="Times New Roman" w:hAnsi="Times New Roman" w:cs="Times New Roman"/>
+                <w:sz w:val="24"/>
+                <w:szCs w:val="24"/>
+              </w:rPr>
+              <w:t>Login Account</w:t>
+            </w:r>
+          </w:p>
+        </w:tc>
+      </w:tr>
+      <w:tr>
+        <w:tc>
+          <w:tcPr>
+            <w:tcW w:w="0" w:type="auto"/>
+            <w:tcBorders>
+              <w:top w:val="single" w:sz="8" w:space="0" w:color="000000"/>
+              <w:left w:val="single" w:sz="8" w:space="0" w:color="000000"/>
+              <w:bottom w:val="single" w:sz="8" w:space="0" w:color="000000"/>
+              <w:right w:val="single" w:sz="8" w:space="0" w:color="000000"/>
+            </w:tcBorders>
+            <w:tcMar>
+              <w:top w:w="100" w:type="dxa"/>
+              <w:left w:w="100" w:type="dxa"/>
+              <w:bottom w:w="100" w:type="dxa"/>
+              <w:right w:w="100" w:type="dxa"/>
+            </w:tcMar>
+            <w:hideMark/>
+          </w:tcPr>
+          <w:p>
+            <w:pPr>
+              <w:spacing w:before="220" w:after="40" w:line="240" w:lineRule="auto"/>
+              <w:ind w:left="397" w:right="480"/>
+              <w:outlineLvl w:val="4"/>
+              <w:rPr>
+                <w:rFonts w:ascii="Times New Roman" w:eastAsia="Times New Roman" w:hAnsi="Times New Roman" w:cs="Times New Roman"/>
+                <w:b/>
+                <w:bCs/>
+                <w:sz w:val="20"/>
+                <w:szCs w:val="20"/>
+              </w:rPr>
+            </w:pPr>
+            <w:r>
+              <w:rPr>
+                <w:rFonts w:ascii="Times New Roman" w:eastAsia="Times New Roman" w:hAnsi="Times New Roman" w:cs="Times New Roman"/>
+                <w:b/>
+                <w:bCs/>
+                <w:sz w:val="24"/>
+                <w:szCs w:val="24"/>
+              </w:rPr>
+              <w:t>Goal in Context</w:t>
+            </w:r>
+          </w:p>
+        </w:tc>
+        <w:tc>
+          <w:tcPr>
+            <w:tcW w:w="0" w:type="auto"/>
+            <w:tcBorders>
+              <w:top w:val="single" w:sz="8" w:space="0" w:color="000000"/>
+              <w:left w:val="single" w:sz="8" w:space="0" w:color="000000"/>
+              <w:bottom w:val="single" w:sz="8" w:space="0" w:color="000000"/>
+              <w:right w:val="single" w:sz="8" w:space="0" w:color="000000"/>
+            </w:tcBorders>
+            <w:tcMar>
+              <w:top w:w="100" w:type="dxa"/>
+              <w:left w:w="100" w:type="dxa"/>
+              <w:bottom w:w="100" w:type="dxa"/>
+              <w:right w:w="100" w:type="dxa"/>
+            </w:tcMar>
+            <w:hideMark/>
+          </w:tcPr>
+          <w:p>
+            <w:pPr>
+              <w:spacing w:line="240" w:lineRule="auto"/>
+              <w:ind w:left="397" w:right="480"/>
+              <w:rPr>
+                <w:rFonts w:ascii="Times New Roman" w:eastAsia="Times New Roman" w:hAnsi="Times New Roman" w:cs="Times New Roman"/>
+                <w:sz w:val="24"/>
+                <w:szCs w:val="24"/>
+              </w:rPr>
+            </w:pPr>
+            <w:r>
+              <w:rPr>
+                <w:rFonts w:ascii="Times New Roman" w:eastAsia="Times New Roman" w:hAnsi="Times New Roman" w:cs="Times New Roman"/>
+                <w:sz w:val="24"/>
+                <w:szCs w:val="24"/>
+              </w:rPr>
+              <w:t>To allow app users to login FundFair application with their accounts</w:t>
+            </w:r>
+          </w:p>
+        </w:tc>
+      </w:tr>
+      <w:tr>
+        <w:tc>
+          <w:tcPr>
+            <w:tcW w:w="0" w:type="auto"/>
+            <w:tcBorders>
+              <w:top w:val="single" w:sz="8" w:space="0" w:color="000000"/>
+              <w:left w:val="single" w:sz="8" w:space="0" w:color="000000"/>
+              <w:bottom w:val="single" w:sz="8" w:space="0" w:color="000000"/>
+              <w:right w:val="single" w:sz="8" w:space="0" w:color="000000"/>
+            </w:tcBorders>
+            <w:tcMar>
+              <w:top w:w="100" w:type="dxa"/>
+              <w:left w:w="100" w:type="dxa"/>
+              <w:bottom w:w="100" w:type="dxa"/>
+              <w:right w:w="100" w:type="dxa"/>
+            </w:tcMar>
+            <w:hideMark/>
+          </w:tcPr>
+          <w:p>
+            <w:pPr>
+              <w:spacing w:before="220" w:after="40" w:line="240" w:lineRule="auto"/>
+              <w:ind w:left="397" w:right="480"/>
+              <w:outlineLvl w:val="4"/>
+              <w:rPr>
+                <w:rFonts w:ascii="Times New Roman" w:eastAsia="Times New Roman" w:hAnsi="Times New Roman" w:cs="Times New Roman"/>
+                <w:b/>
+                <w:bCs/>
+                <w:sz w:val="20"/>
+                <w:szCs w:val="20"/>
+              </w:rPr>
+            </w:pPr>
+            <w:r>
+              <w:rPr>
+                <w:rFonts w:ascii="Times New Roman" w:eastAsia="Times New Roman" w:hAnsi="Times New Roman" w:cs="Times New Roman"/>
+                <w:b/>
+                <w:bCs/>
+                <w:sz w:val="24"/>
+                <w:szCs w:val="24"/>
+              </w:rPr>
+              <w:t>Primary Actor</w:t>
+            </w:r>
+          </w:p>
+          <w:p>
+            <w:pPr>
+              <w:spacing w:before="220" w:after="40" w:line="240" w:lineRule="auto"/>
+              <w:ind w:left="397" w:right="480"/>
+              <w:outlineLvl w:val="4"/>
+              <w:rPr>
+                <w:rFonts w:ascii="Times New Roman" w:eastAsia="Times New Roman" w:hAnsi="Times New Roman" w:cs="Times New Roman"/>
+                <w:b/>
+                <w:bCs/>
+                <w:sz w:val="20"/>
+                <w:szCs w:val="20"/>
+              </w:rPr>
+            </w:pPr>
+            <w:r>
+              <w:rPr>
+                <w:rFonts w:ascii="Times New Roman" w:eastAsia="Times New Roman" w:hAnsi="Times New Roman" w:cs="Times New Roman"/>
+                <w:b/>
+                <w:bCs/>
+                <w:sz w:val="24"/>
+                <w:szCs w:val="24"/>
+              </w:rPr>
+              <w:t>Secondary Actor</w:t>
+            </w:r>
+          </w:p>
+        </w:tc>
+        <w:tc>
+          <w:tcPr>
+            <w:tcW w:w="0" w:type="auto"/>
+            <w:tcBorders>
+              <w:top w:val="single" w:sz="8" w:space="0" w:color="000000"/>
+              <w:left w:val="single" w:sz="8" w:space="0" w:color="000000"/>
+              <w:bottom w:val="single" w:sz="8" w:space="0" w:color="000000"/>
+              <w:right w:val="single" w:sz="8" w:space="0" w:color="000000"/>
+            </w:tcBorders>
+            <w:tcMar>
+              <w:top w:w="100" w:type="dxa"/>
+              <w:left w:w="100" w:type="dxa"/>
+              <w:bottom w:w="100" w:type="dxa"/>
+              <w:right w:w="100" w:type="dxa"/>
+            </w:tcMar>
+            <w:hideMark/>
+          </w:tcPr>
+          <w:p>
+            <w:pPr>
+              <w:spacing w:line="240" w:lineRule="auto"/>
+              <w:ind w:left="397" w:right="480"/>
+              <w:rPr>
+                <w:rFonts w:ascii="Times New Roman" w:eastAsia="Times New Roman" w:hAnsi="Times New Roman" w:cs="Times New Roman"/>
+                <w:sz w:val="24"/>
+                <w:szCs w:val="24"/>
+              </w:rPr>
+            </w:pPr>
+            <w:r>
+              <w:rPr>
+                <w:rFonts w:ascii="Times New Roman" w:eastAsia="Times New Roman" w:hAnsi="Times New Roman" w:cs="Times New Roman"/>
+                <w:sz w:val="24"/>
+                <w:szCs w:val="24"/>
+              </w:rPr>
+              <w:t>FundFair App User</w:t>
+            </w:r>
+          </w:p>
+          <w:p>
+            <w:pPr>
+              <w:spacing w:line="240" w:lineRule="auto"/>
+              <w:ind w:left="397" w:right="480"/>
+              <w:rPr>
+                <w:rFonts w:ascii="Times New Roman" w:eastAsia="Times New Roman" w:hAnsi="Times New Roman" w:cs="Times New Roman"/>
+                <w:sz w:val="24"/>
+                <w:szCs w:val="24"/>
+              </w:rPr>
+            </w:pPr>
+            <w:r>
+              <w:rPr>
+                <w:rFonts w:ascii="Times New Roman" w:eastAsia="Times New Roman" w:hAnsi="Times New Roman" w:cs="Times New Roman"/>
+                <w:sz w:val="24"/>
+                <w:szCs w:val="24"/>
+              </w:rPr>
+              <w:t>(none)</w:t>
+            </w:r>
+          </w:p>
+        </w:tc>
+      </w:tr>
+      <w:tr>
+        <w:tc>
+          <w:tcPr>
+            <w:tcW w:w="0" w:type="auto"/>
+            <w:tcBorders>
+              <w:top w:val="single" w:sz="8" w:space="0" w:color="000000"/>
+              <w:left w:val="single" w:sz="8" w:space="0" w:color="000000"/>
+              <w:bottom w:val="single" w:sz="8" w:space="0" w:color="000000"/>
+              <w:right w:val="single" w:sz="8" w:space="0" w:color="000000"/>
+            </w:tcBorders>
+            <w:tcMar>
+              <w:top w:w="100" w:type="dxa"/>
+              <w:left w:w="100" w:type="dxa"/>
+              <w:bottom w:w="100" w:type="dxa"/>
+              <w:right w:w="100" w:type="dxa"/>
+            </w:tcMar>
+            <w:hideMark/>
+          </w:tcPr>
+          <w:p>
+            <w:pPr>
+              <w:spacing w:before="220" w:after="40" w:line="240" w:lineRule="auto"/>
+              <w:ind w:left="397" w:right="480"/>
+              <w:outlineLvl w:val="4"/>
+              <w:rPr>
+                <w:rFonts w:ascii="Times New Roman" w:eastAsia="Times New Roman" w:hAnsi="Times New Roman" w:cs="Times New Roman"/>
+                <w:b/>
+                <w:bCs/>
+                <w:sz w:val="20"/>
+                <w:szCs w:val="20"/>
+              </w:rPr>
+            </w:pPr>
+            <w:r>
+              <w:rPr>
+                <w:rFonts w:ascii="Times New Roman" w:eastAsia="Times New Roman" w:hAnsi="Times New Roman" w:cs="Times New Roman"/>
+                <w:b/>
+                <w:bCs/>
+                <w:sz w:val="24"/>
+                <w:szCs w:val="24"/>
+              </w:rPr>
+              <w:t>Trigger</w:t>
+            </w:r>
+          </w:p>
+        </w:tc>
+        <w:tc>
+          <w:tcPr>
+            <w:tcW w:w="0" w:type="auto"/>
+            <w:tcBorders>
+              <w:top w:val="single" w:sz="8" w:space="0" w:color="000000"/>
+              <w:left w:val="single" w:sz="8" w:space="0" w:color="000000"/>
+              <w:bottom w:val="single" w:sz="8" w:space="0" w:color="000000"/>
+              <w:right w:val="single" w:sz="8" w:space="0" w:color="000000"/>
+            </w:tcBorders>
+            <w:tcMar>
+              <w:top w:w="100" w:type="dxa"/>
+              <w:left w:w="100" w:type="dxa"/>
+              <w:bottom w:w="100" w:type="dxa"/>
+              <w:right w:w="100" w:type="dxa"/>
+            </w:tcMar>
+            <w:hideMark/>
+          </w:tcPr>
+          <w:p>
+            <w:pPr>
+              <w:spacing w:line="240" w:lineRule="auto"/>
+              <w:ind w:left="397" w:right="480"/>
+              <w:rPr>
+                <w:rFonts w:ascii="Times New Roman" w:eastAsia="Times New Roman" w:hAnsi="Times New Roman" w:cs="Times New Roman"/>
+                <w:sz w:val="24"/>
+                <w:szCs w:val="24"/>
+              </w:rPr>
+            </w:pPr>
+            <w:r>
+              <w:rPr>
+                <w:rFonts w:ascii="Times New Roman" w:eastAsia="Times New Roman" w:hAnsi="Times New Roman" w:cs="Times New Roman"/>
+                <w:sz w:val="24"/>
+                <w:szCs w:val="24"/>
+              </w:rPr>
+              <w:t>When the FundFair App User wants to login to FundFair application.</w:t>
+            </w:r>
+          </w:p>
+        </w:tc>
+      </w:tr>
+      <w:tr>
+        <w:tc>
+          <w:tcPr>
+            <w:tcW w:w="0" w:type="auto"/>
+            <w:tcBorders>
+              <w:top w:val="single" w:sz="8" w:space="0" w:color="000000"/>
+              <w:left w:val="single" w:sz="8" w:space="0" w:color="000000"/>
+              <w:bottom w:val="single" w:sz="8" w:space="0" w:color="000000"/>
+              <w:right w:val="single" w:sz="8" w:space="0" w:color="000000"/>
+            </w:tcBorders>
+            <w:tcMar>
+              <w:top w:w="100" w:type="dxa"/>
+              <w:left w:w="100" w:type="dxa"/>
+              <w:bottom w:w="100" w:type="dxa"/>
+              <w:right w:w="100" w:type="dxa"/>
+            </w:tcMar>
+            <w:hideMark/>
+          </w:tcPr>
+          <w:p>
+            <w:pPr>
+              <w:spacing w:before="220" w:after="40" w:line="240" w:lineRule="auto"/>
+              <w:ind w:left="397" w:right="480"/>
+              <w:outlineLvl w:val="4"/>
+              <w:rPr>
+                <w:rFonts w:ascii="Times New Roman" w:eastAsia="Times New Roman" w:hAnsi="Times New Roman" w:cs="Times New Roman"/>
+                <w:b/>
+                <w:bCs/>
+                <w:sz w:val="20"/>
+                <w:szCs w:val="20"/>
+              </w:rPr>
+            </w:pPr>
+            <w:r>
+              <w:rPr>
+                <w:rFonts w:ascii="Times New Roman" w:eastAsia="Times New Roman" w:hAnsi="Times New Roman" w:cs="Times New Roman"/>
+                <w:b/>
+                <w:bCs/>
+                <w:sz w:val="24"/>
+                <w:szCs w:val="24"/>
+              </w:rPr>
+              <w:t>Related Use Cases</w:t>
+            </w:r>
+          </w:p>
+        </w:tc>
+        <w:tc>
+          <w:tcPr>
+            <w:tcW w:w="0" w:type="auto"/>
+            <w:tcBorders>
+              <w:top w:val="single" w:sz="8" w:space="0" w:color="000000"/>
+              <w:left w:val="single" w:sz="8" w:space="0" w:color="000000"/>
+              <w:bottom w:val="single" w:sz="8" w:space="0" w:color="000000"/>
+              <w:right w:val="single" w:sz="8" w:space="0" w:color="000000"/>
+            </w:tcBorders>
+            <w:tcMar>
+              <w:top w:w="100" w:type="dxa"/>
+              <w:left w:w="100" w:type="dxa"/>
+              <w:bottom w:w="100" w:type="dxa"/>
+              <w:right w:w="100" w:type="dxa"/>
+            </w:tcMar>
+            <w:hideMark/>
+          </w:tcPr>
+          <w:p>
+            <w:pPr>
+              <w:spacing w:line="240" w:lineRule="auto"/>
+              <w:rPr>
+                <w:rFonts w:ascii="Times New Roman" w:eastAsia="Times New Roman" w:hAnsi="Times New Roman" w:cs="Times New Roman"/>
+                <w:sz w:val="24"/>
+                <w:szCs w:val="24"/>
+              </w:rPr>
+            </w:pPr>
+          </w:p>
+        </w:tc>
+      </w:tr>
+      <w:tr>
+        <w:tc>
+          <w:tcPr>
+            <w:tcW w:w="0" w:type="auto"/>
+            <w:tcBorders>
+              <w:top w:val="single" w:sz="8" w:space="0" w:color="000000"/>
+              <w:left w:val="single" w:sz="8" w:space="0" w:color="000000"/>
+              <w:bottom w:val="single" w:sz="8" w:space="0" w:color="000000"/>
+              <w:right w:val="single" w:sz="8" w:space="0" w:color="000000"/>
+            </w:tcBorders>
+            <w:tcMar>
+              <w:top w:w="100" w:type="dxa"/>
+              <w:left w:w="100" w:type="dxa"/>
+              <w:bottom w:w="100" w:type="dxa"/>
+              <w:right w:w="100" w:type="dxa"/>
+            </w:tcMar>
+            <w:hideMark/>
+          </w:tcPr>
+          <w:p>
+            <w:pPr>
+              <w:spacing w:before="220" w:after="40" w:line="240" w:lineRule="auto"/>
+              <w:ind w:left="397" w:right="480"/>
+              <w:outlineLvl w:val="4"/>
+              <w:rPr>
+                <w:rFonts w:ascii="Times New Roman" w:eastAsia="Times New Roman" w:hAnsi="Times New Roman" w:cs="Times New Roman"/>
+                <w:b/>
+                <w:bCs/>
+                <w:sz w:val="20"/>
+                <w:szCs w:val="20"/>
+              </w:rPr>
+            </w:pPr>
+            <w:r>
+              <w:rPr>
+                <w:rFonts w:ascii="Times New Roman" w:eastAsia="Times New Roman" w:hAnsi="Times New Roman" w:cs="Times New Roman"/>
+                <w:b/>
+                <w:bCs/>
+                <w:sz w:val="24"/>
+                <w:szCs w:val="24"/>
+              </w:rPr>
+              <w:t>Typical Course of Events</w:t>
+            </w:r>
+          </w:p>
+          <w:p>
+            <w:pPr>
+              <w:spacing w:before="220" w:after="40" w:line="240" w:lineRule="auto"/>
+              <w:ind w:left="397" w:right="480"/>
+              <w:outlineLvl w:val="4"/>
+              <w:rPr>
+                <w:rFonts w:ascii="Times New Roman" w:eastAsia="Times New Roman" w:hAnsi="Times New Roman" w:cs="Times New Roman"/>
+                <w:b/>
+                <w:bCs/>
+                <w:sz w:val="20"/>
+                <w:szCs w:val="20"/>
+              </w:rPr>
+            </w:pPr>
+            <w:r>
+              <w:rPr>
+                <w:rFonts w:ascii="Times New Roman" w:eastAsia="Times New Roman" w:hAnsi="Times New Roman" w:cs="Times New Roman"/>
+                <w:b/>
+                <w:bCs/>
+                <w:sz w:val="24"/>
+                <w:szCs w:val="24"/>
+              </w:rPr>
+              <w:t>Actor Action</w:t>
+            </w:r>
+          </w:p>
+        </w:tc>
+        <w:tc>
+          <w:tcPr>
+            <w:tcW w:w="0" w:type="auto"/>
+            <w:tcBorders>
+              <w:top w:val="single" w:sz="8" w:space="0" w:color="000000"/>
+              <w:left w:val="single" w:sz="8" w:space="0" w:color="000000"/>
+              <w:bottom w:val="single" w:sz="8" w:space="0" w:color="000000"/>
+              <w:right w:val="single" w:sz="8" w:space="0" w:color="000000"/>
+            </w:tcBorders>
+            <w:tcMar>
+              <w:top w:w="100" w:type="dxa"/>
+              <w:left w:w="100" w:type="dxa"/>
+              <w:bottom w:w="100" w:type="dxa"/>
+              <w:right w:w="100" w:type="dxa"/>
+            </w:tcMar>
+            <w:hideMark/>
+          </w:tcPr>
+          <w:p>
+            <w:pPr>
+              <w:spacing w:line="240" w:lineRule="auto"/>
+              <w:ind w:left="397" w:right="480"/>
+              <w:rPr>
+                <w:rFonts w:ascii="Times New Roman" w:eastAsia="Times New Roman" w:hAnsi="Times New Roman" w:cs="Times New Roman"/>
+                <w:sz w:val="24"/>
+                <w:szCs w:val="24"/>
+              </w:rPr>
+            </w:pPr>
+            <w:r>
+              <w:rPr>
+                <w:rFonts w:ascii="Times New Roman" w:eastAsia="Times New Roman" w:hAnsi="Times New Roman" w:cs="Times New Roman"/>
+                <w:b/>
+                <w:bCs/>
+                <w:sz w:val="24"/>
+                <w:szCs w:val="24"/>
+              </w:rPr>
+              <w:t>System Response</w:t>
+            </w:r>
+          </w:p>
+        </w:tc>
+      </w:tr>
+      <w:tr>
+        <w:tc>
+          <w:tcPr>
+            <w:tcW w:w="0" w:type="auto"/>
+            <w:tcBorders>
+              <w:top w:val="single" w:sz="8" w:space="0" w:color="000000"/>
+              <w:left w:val="single" w:sz="8" w:space="0" w:color="000000"/>
+              <w:bottom w:val="single" w:sz="8" w:space="0" w:color="000000"/>
+              <w:right w:val="single" w:sz="8" w:space="0" w:color="000000"/>
+            </w:tcBorders>
+            <w:tcMar>
+              <w:top w:w="100" w:type="dxa"/>
+              <w:left w:w="100" w:type="dxa"/>
+              <w:bottom w:w="100" w:type="dxa"/>
+              <w:right w:w="100" w:type="dxa"/>
+            </w:tcMar>
+            <w:hideMark/>
+          </w:tcPr>
+          <w:p>
+            <w:pPr>
+              <w:spacing w:before="220" w:line="240" w:lineRule="auto"/>
+              <w:ind w:left="720" w:right="480" w:hanging="360"/>
+              <w:outlineLvl w:val="4"/>
+              <w:rPr>
+                <w:rFonts w:ascii="Times New Roman" w:eastAsia="Times New Roman" w:hAnsi="Times New Roman" w:cs="Times New Roman"/>
+                <w:b/>
+                <w:bCs/>
+                <w:sz w:val="20"/>
+                <w:szCs w:val="20"/>
+              </w:rPr>
+            </w:pPr>
+            <w:r>
+              <w:rPr>
+                <w:rFonts w:ascii="Times New Roman" w:eastAsia="Times New Roman" w:hAnsi="Times New Roman" w:cs="Times New Roman"/>
+                <w:sz w:val="24"/>
+                <w:szCs w:val="24"/>
+              </w:rPr>
+              <w:t xml:space="preserve">1.      This use case begins when FundFair App User have an account </w:t>
+            </w:r>
+            <w:r>
+              <w:rPr>
+                <w:rFonts w:ascii="Times New Roman" w:eastAsia="Times New Roman" w:hAnsi="Times New Roman" w:cs="Times New Roman"/>
+                <w:sz w:val="24"/>
+                <w:szCs w:val="24"/>
+              </w:rPr>
+              <w:lastRenderedPageBreak/>
+              <w:t>and wants to login to the FundFair application.</w:t>
+            </w:r>
+          </w:p>
+        </w:tc>
+        <w:tc>
+          <w:tcPr>
+            <w:tcW w:w="0" w:type="auto"/>
+            <w:tcBorders>
+              <w:top w:val="single" w:sz="8" w:space="0" w:color="000000"/>
+              <w:left w:val="single" w:sz="8" w:space="0" w:color="000000"/>
+              <w:bottom w:val="single" w:sz="8" w:space="0" w:color="000000"/>
+              <w:right w:val="single" w:sz="8" w:space="0" w:color="000000"/>
+            </w:tcBorders>
+            <w:tcMar>
+              <w:top w:w="100" w:type="dxa"/>
+              <w:left w:w="100" w:type="dxa"/>
+              <w:bottom w:w="100" w:type="dxa"/>
+              <w:right w:w="100" w:type="dxa"/>
+            </w:tcMar>
+            <w:hideMark/>
+          </w:tcPr>
+          <w:p>
+            <w:pPr>
+              <w:spacing w:line="240" w:lineRule="auto"/>
+              <w:ind w:left="397" w:right="480"/>
+              <w:rPr>
+                <w:rFonts w:ascii="Times New Roman" w:eastAsia="Times New Roman" w:hAnsi="Times New Roman" w:cs="Times New Roman"/>
+                <w:sz w:val="24"/>
+                <w:szCs w:val="24"/>
+              </w:rPr>
+            </w:pPr>
+            <w:r>
+              <w:rPr>
+                <w:rFonts w:ascii="Times New Roman" w:eastAsia="Times New Roman" w:hAnsi="Times New Roman" w:cs="Times New Roman"/>
+                <w:sz w:val="24"/>
+                <w:szCs w:val="24"/>
+              </w:rPr>
+              <w:lastRenderedPageBreak/>
+              <w:t>2. A login form will be displayed for user to enter userID and password.</w:t>
+            </w:r>
+          </w:p>
+        </w:tc>
+      </w:tr>
+      <w:tr>
+        <w:tc>
+          <w:tcPr>
+            <w:tcW w:w="0" w:type="auto"/>
+            <w:tcBorders>
+              <w:top w:val="single" w:sz="8" w:space="0" w:color="000000"/>
+              <w:left w:val="single" w:sz="8" w:space="0" w:color="000000"/>
+              <w:bottom w:val="single" w:sz="8" w:space="0" w:color="000000"/>
+              <w:right w:val="single" w:sz="8" w:space="0" w:color="000000"/>
+            </w:tcBorders>
+            <w:tcMar>
+              <w:top w:w="100" w:type="dxa"/>
+              <w:left w:w="100" w:type="dxa"/>
+              <w:bottom w:w="100" w:type="dxa"/>
+              <w:right w:w="100" w:type="dxa"/>
+            </w:tcMar>
+            <w:hideMark/>
+          </w:tcPr>
+          <w:p>
+            <w:pPr>
+              <w:spacing w:before="220" w:line="240" w:lineRule="auto"/>
+              <w:ind w:left="720" w:right="480" w:hanging="360"/>
+              <w:outlineLvl w:val="4"/>
+              <w:rPr>
+                <w:rFonts w:ascii="Times New Roman" w:eastAsia="Times New Roman" w:hAnsi="Times New Roman" w:cs="Times New Roman"/>
+                <w:b/>
+                <w:bCs/>
+                <w:sz w:val="20"/>
+                <w:szCs w:val="20"/>
+              </w:rPr>
+            </w:pPr>
+            <w:r>
+              <w:rPr>
+                <w:rFonts w:ascii="Times New Roman" w:eastAsia="Times New Roman" w:hAnsi="Times New Roman" w:cs="Times New Roman"/>
+                <w:sz w:val="24"/>
+                <w:szCs w:val="24"/>
+              </w:rPr>
+              <w:t>3.      The FundFair App User enters the userID, password.</w:t>
+            </w:r>
+          </w:p>
+        </w:tc>
+        <w:tc>
+          <w:tcPr>
+            <w:tcW w:w="0" w:type="auto"/>
+            <w:tcBorders>
+              <w:top w:val="single" w:sz="8" w:space="0" w:color="000000"/>
+              <w:left w:val="single" w:sz="8" w:space="0" w:color="000000"/>
+              <w:bottom w:val="single" w:sz="8" w:space="0" w:color="000000"/>
+              <w:right w:val="single" w:sz="8" w:space="0" w:color="000000"/>
+            </w:tcBorders>
+            <w:tcMar>
+              <w:top w:w="100" w:type="dxa"/>
+              <w:left w:w="100" w:type="dxa"/>
+              <w:bottom w:w="100" w:type="dxa"/>
+              <w:right w:w="100" w:type="dxa"/>
+            </w:tcMar>
+            <w:hideMark/>
+          </w:tcPr>
+          <w:p>
+            <w:pPr>
+              <w:spacing w:line="240" w:lineRule="auto"/>
+              <w:ind w:left="397" w:right="480"/>
+              <w:rPr>
+                <w:rFonts w:ascii="Times New Roman" w:eastAsia="Times New Roman" w:hAnsi="Times New Roman" w:cs="Times New Roman"/>
+                <w:sz w:val="24"/>
+                <w:szCs w:val="24"/>
+              </w:rPr>
+            </w:pPr>
+            <w:r>
+              <w:rPr>
+                <w:rFonts w:ascii="Times New Roman" w:eastAsia="Times New Roman" w:hAnsi="Times New Roman" w:cs="Times New Roman"/>
+                <w:sz w:val="24"/>
+                <w:szCs w:val="24"/>
+              </w:rPr>
+              <w:t>4. The system will validate the userID and password entered and pop up a message showing “Login Successful”. $100,000 of virtual money will be allocated to the user immediately after the login.</w:t>
+            </w:r>
+          </w:p>
+        </w:tc>
+      </w:tr>
+      <w:tr>
+        <w:tc>
+          <w:tcPr>
+            <w:tcW w:w="0" w:type="auto"/>
+            <w:gridSpan w:val="2"/>
+            <w:tcBorders>
+              <w:top w:val="single" w:sz="8" w:space="0" w:color="000000"/>
+              <w:left w:val="single" w:sz="8" w:space="0" w:color="000000"/>
+              <w:bottom w:val="single" w:sz="8" w:space="0" w:color="000000"/>
+              <w:right w:val="single" w:sz="8" w:space="0" w:color="000000"/>
+            </w:tcBorders>
+            <w:tcMar>
+              <w:top w:w="100" w:type="dxa"/>
+              <w:left w:w="100" w:type="dxa"/>
+              <w:bottom w:w="100" w:type="dxa"/>
+              <w:right w:w="100" w:type="dxa"/>
+            </w:tcMar>
+            <w:hideMark/>
+          </w:tcPr>
+          <w:p>
+            <w:pPr>
+              <w:spacing w:before="220" w:after="40" w:line="240" w:lineRule="auto"/>
+              <w:ind w:right="480"/>
+              <w:outlineLvl w:val="4"/>
+              <w:rPr>
+                <w:rFonts w:ascii="Times New Roman" w:eastAsia="Times New Roman" w:hAnsi="Times New Roman" w:cs="Times New Roman"/>
+                <w:b/>
+                <w:bCs/>
+                <w:sz w:val="20"/>
+                <w:szCs w:val="20"/>
+              </w:rPr>
+            </w:pPr>
+            <w:r>
+              <w:rPr>
+                <w:rFonts w:ascii="Times New Roman" w:eastAsia="Times New Roman" w:hAnsi="Times New Roman" w:cs="Times New Roman"/>
+                <w:sz w:val="24"/>
+                <w:szCs w:val="24"/>
+              </w:rPr>
+              <w:t>     Alternative Course of Events</w:t>
+            </w:r>
+          </w:p>
+          <w:p>
+            <w:pPr>
+              <w:spacing w:line="240" w:lineRule="auto"/>
+              <w:ind w:left="397" w:right="480"/>
+              <w:rPr>
+                <w:rFonts w:ascii="Times New Roman" w:eastAsia="Times New Roman" w:hAnsi="Times New Roman" w:cs="Times New Roman"/>
+                <w:sz w:val="24"/>
+                <w:szCs w:val="24"/>
+              </w:rPr>
+            </w:pPr>
+            <w:r>
+              <w:rPr>
+                <w:rFonts w:ascii="Times New Roman" w:eastAsia="Times New Roman" w:hAnsi="Times New Roman" w:cs="Times New Roman"/>
+                <w:sz w:val="24"/>
+                <w:szCs w:val="24"/>
+              </w:rPr>
+              <w:t xml:space="preserve">Line 3a. If userID is not found or it is found but does not match with the password, cancel the use case. </w:t>
+            </w:r>
+          </w:p>
+          <w:p>
+            <w:pPr>
+              <w:spacing w:line="240" w:lineRule="auto"/>
+              <w:ind w:left="397" w:right="480"/>
+              <w:rPr>
+                <w:rFonts w:ascii="Times New Roman" w:eastAsia="Times New Roman" w:hAnsi="Times New Roman" w:cs="Times New Roman"/>
+                <w:sz w:val="24"/>
+                <w:szCs w:val="24"/>
+              </w:rPr>
+            </w:pPr>
+            <w:r>
+              <w:rPr>
+                <w:rFonts w:ascii="Times New Roman" w:eastAsia="Times New Roman" w:hAnsi="Times New Roman" w:cs="Times New Roman"/>
+                <w:sz w:val="24"/>
+                <w:szCs w:val="24"/>
+              </w:rPr>
+              <w:t>Line 3b. If the system found the entered information is matched with an existing user account, the user data of that particular account will be loaded.</w:t>
+            </w:r>
+          </w:p>
+        </w:tc>
+      </w:tr>
+    </w:tbl>
+    <w:p>
+      <w:pPr>
+        <w:spacing w:before="240" w:line="240" w:lineRule="auto"/>
+        <w:rPr>
+          <w:rFonts w:ascii="Times New Roman" w:eastAsia="Times New Roman" w:hAnsi="Times New Roman" w:cs="Times New Roman"/>
+          <w:sz w:val="24"/>
+          <w:szCs w:val="24"/>
+        </w:rPr>
+      </w:pPr>
+      <w:r>
+        <w:rPr>
+          <w:rFonts w:ascii="Times New Roman" w:eastAsia="Times New Roman" w:hAnsi="Times New Roman" w:cs="Times New Roman"/>
+          <w:sz w:val="24"/>
+          <w:szCs w:val="24"/>
+        </w:rPr>
+        <w:t xml:space="preserve">Expanded Use Case – Register </w:t>
+      </w:r>
+    </w:p>
+    <w:tbl>
+      <w:tblPr>
+        <w:tblW w:w="0" w:type="auto"/>
+        <w:tblCellMar>
+          <w:top w:w="15" w:type="dxa"/>
+          <w:left w:w="15" w:type="dxa"/>
+          <w:bottom w:w="15" w:type="dxa"/>
+          <w:right w:w="15" w:type="dxa"/>
+        </w:tblCellMar>
+        <w:tblLook w:val="04A0" w:firstRow="1" w:lastRow="0" w:firstColumn="1" w:lastColumn="0" w:noHBand="0" w:noVBand="1"/>
+      </w:tblPr>
+      <w:tblGrid>
+        <w:gridCol w:w="3961"/>
+        <w:gridCol w:w="4325"/>
+      </w:tblGrid>
+      <w:tr>
+        <w:trPr>
+          <w:trHeight w:val="360"/>
+        </w:trPr>
+        <w:tc>
+          <w:tcPr>
+            <w:tcW w:w="0" w:type="auto"/>
+            <w:tcBorders>
+              <w:top w:val="single" w:sz="8" w:space="0" w:color="000000"/>
+              <w:left w:val="single" w:sz="8" w:space="0" w:color="000000"/>
+              <w:bottom w:val="single" w:sz="8" w:space="0" w:color="000000"/>
+              <w:right w:val="single" w:sz="8" w:space="0" w:color="000000"/>
+            </w:tcBorders>
+            <w:tcMar>
+              <w:top w:w="100" w:type="dxa"/>
+              <w:left w:w="100" w:type="dxa"/>
+              <w:bottom w:w="100" w:type="dxa"/>
+              <w:right w:w="100" w:type="dxa"/>
+            </w:tcMar>
+            <w:hideMark/>
+          </w:tcPr>
+          <w:p>
+            <w:pPr>
+              <w:spacing w:before="220" w:after="40" w:line="240" w:lineRule="auto"/>
+              <w:ind w:left="397" w:right="480"/>
+              <w:outlineLvl w:val="4"/>
+              <w:rPr>
+                <w:rFonts w:ascii="Times New Roman" w:eastAsia="Times New Roman" w:hAnsi="Times New Roman" w:cs="Times New Roman"/>
+                <w:b/>
+                <w:bCs/>
+                <w:sz w:val="20"/>
+                <w:szCs w:val="20"/>
+              </w:rPr>
+            </w:pPr>
+            <w:r>
+              <w:rPr>
+                <w:rFonts w:ascii="Times New Roman" w:eastAsia="Times New Roman" w:hAnsi="Times New Roman" w:cs="Times New Roman"/>
+                <w:b/>
+                <w:bCs/>
+                <w:sz w:val="24"/>
+                <w:szCs w:val="24"/>
+              </w:rPr>
+              <w:t>Use Case 2</w:t>
+            </w:r>
+          </w:p>
+        </w:tc>
+        <w:tc>
+          <w:tcPr>
+            <w:tcW w:w="0" w:type="auto"/>
+            <w:tcBorders>
+              <w:top w:val="single" w:sz="8" w:space="0" w:color="000000"/>
+              <w:left w:val="single" w:sz="8" w:space="0" w:color="000000"/>
+              <w:bottom w:val="single" w:sz="8" w:space="0" w:color="000000"/>
+              <w:right w:val="single" w:sz="8" w:space="0" w:color="000000"/>
+            </w:tcBorders>
+            <w:tcMar>
+              <w:top w:w="100" w:type="dxa"/>
+              <w:left w:w="100" w:type="dxa"/>
+              <w:bottom w:w="100" w:type="dxa"/>
+              <w:right w:w="100" w:type="dxa"/>
+            </w:tcMar>
+            <w:hideMark/>
+          </w:tcPr>
+          <w:p>
+            <w:pPr>
+              <w:spacing w:line="240" w:lineRule="auto"/>
+              <w:ind w:left="397" w:right="480"/>
+              <w:rPr>
+                <w:rFonts w:ascii="Times New Roman" w:eastAsia="Times New Roman" w:hAnsi="Times New Roman" w:cs="Times New Roman"/>
+                <w:sz w:val="24"/>
+                <w:szCs w:val="24"/>
+              </w:rPr>
+            </w:pPr>
+            <w:r>
+              <w:rPr>
+                <w:rFonts w:ascii="Times New Roman" w:eastAsia="Times New Roman" w:hAnsi="Times New Roman" w:cs="Times New Roman"/>
+                <w:sz w:val="24"/>
+                <w:szCs w:val="24"/>
+              </w:rPr>
+              <w:t xml:space="preserve">Register </w:t>
+            </w:r>
+          </w:p>
+        </w:tc>
+      </w:tr>
+      <w:tr>
+        <w:tc>
+          <w:tcPr>
+            <w:tcW w:w="0" w:type="auto"/>
+            <w:tcBorders>
+              <w:top w:val="single" w:sz="8" w:space="0" w:color="000000"/>
+              <w:left w:val="single" w:sz="8" w:space="0" w:color="000000"/>
+              <w:bottom w:val="single" w:sz="8" w:space="0" w:color="000000"/>
+              <w:right w:val="single" w:sz="8" w:space="0" w:color="000000"/>
+            </w:tcBorders>
+            <w:tcMar>
+              <w:top w:w="100" w:type="dxa"/>
+              <w:left w:w="100" w:type="dxa"/>
+              <w:bottom w:w="100" w:type="dxa"/>
+              <w:right w:w="100" w:type="dxa"/>
+            </w:tcMar>
+            <w:hideMark/>
+          </w:tcPr>
+          <w:p>
+            <w:pPr>
+              <w:spacing w:before="220" w:after="40" w:line="240" w:lineRule="auto"/>
+              <w:ind w:left="397" w:right="480"/>
+              <w:outlineLvl w:val="4"/>
+              <w:rPr>
+                <w:rFonts w:ascii="Times New Roman" w:eastAsia="Times New Roman" w:hAnsi="Times New Roman" w:cs="Times New Roman"/>
+                <w:b/>
+                <w:bCs/>
+                <w:sz w:val="20"/>
+                <w:szCs w:val="20"/>
+              </w:rPr>
+            </w:pPr>
+            <w:r>
+              <w:rPr>
+                <w:rFonts w:ascii="Times New Roman" w:eastAsia="Times New Roman" w:hAnsi="Times New Roman" w:cs="Times New Roman"/>
+                <w:b/>
+                <w:bCs/>
+                <w:sz w:val="24"/>
+                <w:szCs w:val="24"/>
+              </w:rPr>
+              <w:t>Goal in Context</w:t>
+            </w:r>
+          </w:p>
+        </w:tc>
+        <w:tc>
+          <w:tcPr>
+            <w:tcW w:w="0" w:type="auto"/>
+            <w:tcBorders>
+              <w:top w:val="single" w:sz="8" w:space="0" w:color="000000"/>
+              <w:left w:val="single" w:sz="8" w:space="0" w:color="000000"/>
+              <w:bottom w:val="single" w:sz="8" w:space="0" w:color="000000"/>
+              <w:right w:val="single" w:sz="8" w:space="0" w:color="000000"/>
+            </w:tcBorders>
+            <w:tcMar>
+              <w:top w:w="100" w:type="dxa"/>
+              <w:left w:w="100" w:type="dxa"/>
+              <w:bottom w:w="100" w:type="dxa"/>
+              <w:right w:w="100" w:type="dxa"/>
+            </w:tcMar>
+            <w:hideMark/>
+          </w:tcPr>
+          <w:p>
+            <w:pPr>
+              <w:spacing w:line="240" w:lineRule="auto"/>
+              <w:ind w:right="480"/>
+              <w:rPr>
+                <w:rFonts w:ascii="Times New Roman" w:eastAsia="Times New Roman" w:hAnsi="Times New Roman" w:cs="Times New Roman"/>
+                <w:sz w:val="24"/>
+                <w:szCs w:val="24"/>
+              </w:rPr>
+            </w:pPr>
+            <w:r>
+              <w:rPr>
+                <w:rFonts w:ascii="Times New Roman" w:eastAsia="Times New Roman" w:hAnsi="Times New Roman" w:cs="Times New Roman"/>
+                <w:sz w:val="24"/>
+                <w:szCs w:val="24"/>
+              </w:rPr>
+              <w:t>   To allow a non-app user to create for an account to access to FundFair application.</w:t>
+            </w:r>
+          </w:p>
+        </w:tc>
+      </w:tr>
+      <w:tr>
+        <w:tc>
+          <w:tcPr>
+            <w:tcW w:w="0" w:type="auto"/>
+            <w:tcBorders>
+              <w:top w:val="single" w:sz="8" w:space="0" w:color="000000"/>
+              <w:left w:val="single" w:sz="8" w:space="0" w:color="000000"/>
+              <w:bottom w:val="single" w:sz="8" w:space="0" w:color="000000"/>
+              <w:right w:val="single" w:sz="8" w:space="0" w:color="000000"/>
+            </w:tcBorders>
+            <w:tcMar>
+              <w:top w:w="100" w:type="dxa"/>
+              <w:left w:w="100" w:type="dxa"/>
+              <w:bottom w:w="100" w:type="dxa"/>
+              <w:right w:w="100" w:type="dxa"/>
+            </w:tcMar>
+            <w:hideMark/>
+          </w:tcPr>
+          <w:p>
+            <w:pPr>
+              <w:spacing w:before="220" w:after="40" w:line="240" w:lineRule="auto"/>
+              <w:ind w:left="397" w:right="480"/>
+              <w:outlineLvl w:val="4"/>
+              <w:rPr>
+                <w:rFonts w:ascii="Times New Roman" w:eastAsia="Times New Roman" w:hAnsi="Times New Roman" w:cs="Times New Roman"/>
+                <w:b/>
+                <w:bCs/>
+                <w:sz w:val="20"/>
+                <w:szCs w:val="20"/>
+              </w:rPr>
+            </w:pPr>
+            <w:r>
+              <w:rPr>
+                <w:rFonts w:ascii="Times New Roman" w:eastAsia="Times New Roman" w:hAnsi="Times New Roman" w:cs="Times New Roman"/>
+                <w:b/>
+                <w:bCs/>
+                <w:sz w:val="24"/>
+                <w:szCs w:val="24"/>
+              </w:rPr>
+              <w:t>Primary Actor</w:t>
+            </w:r>
+          </w:p>
+          <w:p>
+            <w:pPr>
+              <w:spacing w:before="220" w:after="40" w:line="240" w:lineRule="auto"/>
+              <w:ind w:left="397" w:right="480"/>
+              <w:outlineLvl w:val="4"/>
+              <w:rPr>
+                <w:rFonts w:ascii="Times New Roman" w:eastAsia="Times New Roman" w:hAnsi="Times New Roman" w:cs="Times New Roman"/>
+                <w:b/>
+                <w:bCs/>
+                <w:sz w:val="20"/>
+                <w:szCs w:val="20"/>
+              </w:rPr>
+            </w:pPr>
+            <w:r>
+              <w:rPr>
+                <w:rFonts w:ascii="Times New Roman" w:eastAsia="Times New Roman" w:hAnsi="Times New Roman" w:cs="Times New Roman"/>
+                <w:b/>
+                <w:bCs/>
+                <w:sz w:val="24"/>
+                <w:szCs w:val="24"/>
+              </w:rPr>
+              <w:t>Secondary Actor</w:t>
+            </w:r>
+          </w:p>
+        </w:tc>
+        <w:tc>
+          <w:tcPr>
+            <w:tcW w:w="0" w:type="auto"/>
+            <w:tcBorders>
+              <w:top w:val="single" w:sz="8" w:space="0" w:color="000000"/>
+              <w:left w:val="single" w:sz="8" w:space="0" w:color="000000"/>
+              <w:bottom w:val="single" w:sz="8" w:space="0" w:color="000000"/>
+              <w:right w:val="single" w:sz="8" w:space="0" w:color="000000"/>
+            </w:tcBorders>
+            <w:tcMar>
+              <w:top w:w="100" w:type="dxa"/>
+              <w:left w:w="100" w:type="dxa"/>
+              <w:bottom w:w="100" w:type="dxa"/>
+              <w:right w:w="100" w:type="dxa"/>
+            </w:tcMar>
+            <w:hideMark/>
+          </w:tcPr>
+          <w:p>
+            <w:pPr>
+              <w:spacing w:line="240" w:lineRule="auto"/>
+              <w:ind w:left="397" w:right="480"/>
+              <w:rPr>
+                <w:rFonts w:ascii="Times New Roman" w:eastAsia="Times New Roman" w:hAnsi="Times New Roman" w:cs="Times New Roman"/>
+                <w:sz w:val="24"/>
+                <w:szCs w:val="24"/>
+              </w:rPr>
+            </w:pPr>
+            <w:r>
+              <w:rPr>
+                <w:rFonts w:ascii="Times New Roman" w:eastAsia="Times New Roman" w:hAnsi="Times New Roman" w:cs="Times New Roman"/>
+                <w:sz w:val="24"/>
+                <w:szCs w:val="24"/>
+              </w:rPr>
+              <w:t>FundFair App User</w:t>
+            </w:r>
+          </w:p>
+          <w:p>
+            <w:pPr>
+              <w:spacing w:line="240" w:lineRule="auto"/>
+              <w:ind w:left="397" w:right="480"/>
+              <w:rPr>
+                <w:rFonts w:ascii="Times New Roman" w:eastAsia="Times New Roman" w:hAnsi="Times New Roman" w:cs="Times New Roman"/>
+                <w:sz w:val="24"/>
+                <w:szCs w:val="24"/>
+              </w:rPr>
+            </w:pPr>
+            <w:r>
+              <w:rPr>
+                <w:rFonts w:ascii="Times New Roman" w:eastAsia="Times New Roman" w:hAnsi="Times New Roman" w:cs="Times New Roman"/>
+                <w:sz w:val="24"/>
+                <w:szCs w:val="24"/>
+              </w:rPr>
+              <w:t>(none)</w:t>
+            </w:r>
+          </w:p>
+        </w:tc>
+      </w:tr>
+      <w:tr>
+        <w:tc>
+          <w:tcPr>
+            <w:tcW w:w="0" w:type="auto"/>
+            <w:tcBorders>
+              <w:top w:val="single" w:sz="8" w:space="0" w:color="000000"/>
+              <w:left w:val="single" w:sz="8" w:space="0" w:color="000000"/>
+              <w:bottom w:val="single" w:sz="8" w:space="0" w:color="000000"/>
+              <w:right w:val="single" w:sz="8" w:space="0" w:color="000000"/>
+            </w:tcBorders>
+            <w:tcMar>
+              <w:top w:w="100" w:type="dxa"/>
+              <w:left w:w="100" w:type="dxa"/>
+              <w:bottom w:w="100" w:type="dxa"/>
+              <w:right w:w="100" w:type="dxa"/>
+            </w:tcMar>
+            <w:hideMark/>
+          </w:tcPr>
+          <w:p>
+            <w:pPr>
+              <w:spacing w:before="220" w:after="40" w:line="240" w:lineRule="auto"/>
+              <w:ind w:left="397" w:right="480"/>
+              <w:outlineLvl w:val="4"/>
+              <w:rPr>
+                <w:rFonts w:ascii="Times New Roman" w:eastAsia="Times New Roman" w:hAnsi="Times New Roman" w:cs="Times New Roman"/>
+                <w:b/>
+                <w:bCs/>
+                <w:sz w:val="20"/>
+                <w:szCs w:val="20"/>
+              </w:rPr>
+            </w:pPr>
+            <w:r>
+              <w:rPr>
+                <w:rFonts w:ascii="Times New Roman" w:eastAsia="Times New Roman" w:hAnsi="Times New Roman" w:cs="Times New Roman"/>
+                <w:b/>
+                <w:bCs/>
+                <w:sz w:val="24"/>
+                <w:szCs w:val="24"/>
+              </w:rPr>
+              <w:t>Trigger</w:t>
+            </w:r>
+          </w:p>
+        </w:tc>
+        <w:tc>
+          <w:tcPr>
+            <w:tcW w:w="0" w:type="auto"/>
+            <w:tcBorders>
+              <w:top w:val="single" w:sz="8" w:space="0" w:color="000000"/>
+              <w:left w:val="single" w:sz="8" w:space="0" w:color="000000"/>
+              <w:bottom w:val="single" w:sz="8" w:space="0" w:color="000000"/>
+              <w:right w:val="single" w:sz="8" w:space="0" w:color="000000"/>
+            </w:tcBorders>
+            <w:tcMar>
+              <w:top w:w="100" w:type="dxa"/>
+              <w:left w:w="100" w:type="dxa"/>
+              <w:bottom w:w="100" w:type="dxa"/>
+              <w:right w:w="100" w:type="dxa"/>
+            </w:tcMar>
+            <w:hideMark/>
+          </w:tcPr>
+          <w:p>
+            <w:pPr>
+              <w:spacing w:line="240" w:lineRule="auto"/>
+              <w:ind w:left="397" w:right="480"/>
+              <w:rPr>
+                <w:rFonts w:ascii="Times New Roman" w:eastAsia="Times New Roman" w:hAnsi="Times New Roman" w:cs="Times New Roman"/>
+                <w:sz w:val="24"/>
+                <w:szCs w:val="24"/>
+              </w:rPr>
+            </w:pPr>
+            <w:r>
+              <w:rPr>
+                <w:rFonts w:ascii="Times New Roman" w:eastAsia="Times New Roman" w:hAnsi="Times New Roman" w:cs="Times New Roman"/>
+                <w:sz w:val="24"/>
+                <w:szCs w:val="24"/>
+              </w:rPr>
+              <w:t>When the FundFair App User wants to login but they do not have a FundFair account.</w:t>
+            </w:r>
+          </w:p>
+        </w:tc>
+      </w:tr>
+      <w:tr>
+        <w:tc>
+          <w:tcPr>
+            <w:tcW w:w="0" w:type="auto"/>
+            <w:tcBorders>
+              <w:top w:val="single" w:sz="8" w:space="0" w:color="000000"/>
+              <w:left w:val="single" w:sz="8" w:space="0" w:color="000000"/>
+              <w:bottom w:val="single" w:sz="8" w:space="0" w:color="000000"/>
+              <w:right w:val="single" w:sz="8" w:space="0" w:color="000000"/>
+            </w:tcBorders>
+            <w:tcMar>
+              <w:top w:w="100" w:type="dxa"/>
+              <w:left w:w="100" w:type="dxa"/>
+              <w:bottom w:w="100" w:type="dxa"/>
+              <w:right w:w="100" w:type="dxa"/>
+            </w:tcMar>
+            <w:hideMark/>
+          </w:tcPr>
+          <w:p>
+            <w:pPr>
+              <w:spacing w:before="220" w:after="40" w:line="240" w:lineRule="auto"/>
+              <w:ind w:left="397" w:right="480"/>
+              <w:outlineLvl w:val="4"/>
+              <w:rPr>
+                <w:rFonts w:ascii="Times New Roman" w:eastAsia="Times New Roman" w:hAnsi="Times New Roman" w:cs="Times New Roman"/>
+                <w:b/>
+                <w:bCs/>
+                <w:sz w:val="20"/>
+                <w:szCs w:val="20"/>
+              </w:rPr>
+            </w:pPr>
+            <w:r>
+              <w:rPr>
+                <w:rFonts w:ascii="Times New Roman" w:eastAsia="Times New Roman" w:hAnsi="Times New Roman" w:cs="Times New Roman"/>
+                <w:b/>
+                <w:bCs/>
+                <w:sz w:val="24"/>
+                <w:szCs w:val="24"/>
+              </w:rPr>
+              <w:t>Related Use Cases</w:t>
+            </w:r>
+          </w:p>
+        </w:tc>
+        <w:tc>
+          <w:tcPr>
+            <w:tcW w:w="0" w:type="auto"/>
+            <w:tcBorders>
+              <w:top w:val="single" w:sz="8" w:space="0" w:color="000000"/>
+              <w:left w:val="single" w:sz="8" w:space="0" w:color="000000"/>
+              <w:bottom w:val="single" w:sz="8" w:space="0" w:color="000000"/>
+              <w:right w:val="single" w:sz="8" w:space="0" w:color="000000"/>
+            </w:tcBorders>
+            <w:tcMar>
+              <w:top w:w="100" w:type="dxa"/>
+              <w:left w:w="100" w:type="dxa"/>
+              <w:bottom w:w="100" w:type="dxa"/>
+              <w:right w:w="100" w:type="dxa"/>
+            </w:tcMar>
+            <w:hideMark/>
+          </w:tcPr>
+          <w:p>
+            <w:pPr>
+              <w:spacing w:line="240" w:lineRule="auto"/>
+              <w:rPr>
+                <w:rFonts w:ascii="Times New Roman" w:eastAsia="Times New Roman" w:hAnsi="Times New Roman" w:cs="Times New Roman"/>
+                <w:sz w:val="24"/>
+                <w:szCs w:val="24"/>
+              </w:rPr>
+            </w:pPr>
+          </w:p>
+        </w:tc>
+      </w:tr>
+      <w:tr>
+        <w:tc>
+          <w:tcPr>
+            <w:tcW w:w="0" w:type="auto"/>
+            <w:tcBorders>
+              <w:top w:val="single" w:sz="8" w:space="0" w:color="000000"/>
+              <w:left w:val="single" w:sz="8" w:space="0" w:color="000000"/>
+              <w:bottom w:val="single" w:sz="8" w:space="0" w:color="000000"/>
+              <w:right w:val="single" w:sz="8" w:space="0" w:color="000000"/>
+            </w:tcBorders>
+            <w:tcMar>
+              <w:top w:w="100" w:type="dxa"/>
+              <w:left w:w="100" w:type="dxa"/>
+              <w:bottom w:w="100" w:type="dxa"/>
+              <w:right w:w="100" w:type="dxa"/>
+            </w:tcMar>
+            <w:hideMark/>
+          </w:tcPr>
+          <w:p>
+            <w:pPr>
+              <w:spacing w:before="220" w:after="40" w:line="240" w:lineRule="auto"/>
+              <w:ind w:left="397" w:right="480"/>
+              <w:outlineLvl w:val="4"/>
+              <w:rPr>
+                <w:rFonts w:ascii="Times New Roman" w:eastAsia="Times New Roman" w:hAnsi="Times New Roman" w:cs="Times New Roman"/>
+                <w:b/>
+                <w:bCs/>
+                <w:sz w:val="20"/>
+                <w:szCs w:val="20"/>
+              </w:rPr>
+            </w:pPr>
+            <w:r>
+              <w:rPr>
+                <w:rFonts w:ascii="Times New Roman" w:eastAsia="Times New Roman" w:hAnsi="Times New Roman" w:cs="Times New Roman"/>
+                <w:b/>
+                <w:bCs/>
+                <w:sz w:val="24"/>
+                <w:szCs w:val="24"/>
+              </w:rPr>
+              <w:t>Typical Course of Events</w:t>
+            </w:r>
+          </w:p>
+          <w:p>
+            <w:pPr>
+              <w:spacing w:before="220" w:after="40" w:line="240" w:lineRule="auto"/>
+              <w:ind w:left="397" w:right="480"/>
+              <w:outlineLvl w:val="4"/>
+              <w:rPr>
+                <w:rFonts w:ascii="Times New Roman" w:eastAsia="Times New Roman" w:hAnsi="Times New Roman" w:cs="Times New Roman"/>
+                <w:b/>
+                <w:bCs/>
+                <w:sz w:val="20"/>
+                <w:szCs w:val="20"/>
+              </w:rPr>
+            </w:pPr>
+            <w:r>
+              <w:rPr>
+                <w:rFonts w:ascii="Times New Roman" w:eastAsia="Times New Roman" w:hAnsi="Times New Roman" w:cs="Times New Roman"/>
+                <w:b/>
+                <w:bCs/>
+                <w:sz w:val="24"/>
+                <w:szCs w:val="24"/>
+              </w:rPr>
+              <w:t>Actor Action</w:t>
+            </w:r>
+          </w:p>
+        </w:tc>
+        <w:tc>
+          <w:tcPr>
+            <w:tcW w:w="0" w:type="auto"/>
+            <w:tcBorders>
+              <w:top w:val="single" w:sz="8" w:space="0" w:color="000000"/>
+              <w:left w:val="single" w:sz="8" w:space="0" w:color="000000"/>
+              <w:bottom w:val="single" w:sz="8" w:space="0" w:color="000000"/>
+              <w:right w:val="single" w:sz="8" w:space="0" w:color="000000"/>
+            </w:tcBorders>
+            <w:tcMar>
+              <w:top w:w="100" w:type="dxa"/>
+              <w:left w:w="100" w:type="dxa"/>
+              <w:bottom w:w="100" w:type="dxa"/>
+              <w:right w:w="100" w:type="dxa"/>
+            </w:tcMar>
+            <w:hideMark/>
+          </w:tcPr>
+          <w:p>
+            <w:pPr>
+              <w:spacing w:line="240" w:lineRule="auto"/>
+              <w:ind w:left="397" w:right="480"/>
+              <w:rPr>
+                <w:rFonts w:ascii="Times New Roman" w:eastAsia="Times New Roman" w:hAnsi="Times New Roman" w:cs="Times New Roman"/>
+                <w:sz w:val="24"/>
+                <w:szCs w:val="24"/>
+              </w:rPr>
+            </w:pPr>
+            <w:r>
+              <w:rPr>
+                <w:rFonts w:ascii="Times New Roman" w:eastAsia="Times New Roman" w:hAnsi="Times New Roman" w:cs="Times New Roman"/>
+                <w:b/>
+                <w:bCs/>
+                <w:sz w:val="24"/>
+                <w:szCs w:val="24"/>
+              </w:rPr>
+              <w:t>System Response</w:t>
+            </w:r>
+          </w:p>
+        </w:tc>
+      </w:tr>
+      <w:tr>
+        <w:tc>
+          <w:tcPr>
+            <w:tcW w:w="0" w:type="auto"/>
+            <w:tcBorders>
+              <w:top w:val="single" w:sz="8" w:space="0" w:color="000000"/>
+              <w:left w:val="single" w:sz="8" w:space="0" w:color="000000"/>
+              <w:bottom w:val="single" w:sz="8" w:space="0" w:color="000000"/>
+              <w:right w:val="single" w:sz="8" w:space="0" w:color="000000"/>
+            </w:tcBorders>
+            <w:tcMar>
+              <w:top w:w="100" w:type="dxa"/>
+              <w:left w:w="100" w:type="dxa"/>
+              <w:bottom w:w="100" w:type="dxa"/>
+              <w:right w:w="100" w:type="dxa"/>
+            </w:tcMar>
+            <w:hideMark/>
+          </w:tcPr>
+          <w:p>
+            <w:pPr>
+              <w:spacing w:before="220" w:line="240" w:lineRule="auto"/>
+              <w:ind w:left="720" w:right="480" w:hanging="360"/>
+              <w:outlineLvl w:val="4"/>
+              <w:rPr>
+                <w:rFonts w:ascii="Times New Roman" w:eastAsia="Times New Roman" w:hAnsi="Times New Roman" w:cs="Times New Roman"/>
+                <w:b/>
+                <w:bCs/>
+                <w:sz w:val="20"/>
+                <w:szCs w:val="20"/>
+              </w:rPr>
+            </w:pPr>
+            <w:r>
+              <w:rPr>
+                <w:rFonts w:ascii="Times New Roman" w:eastAsia="Times New Roman" w:hAnsi="Times New Roman" w:cs="Times New Roman"/>
+                <w:sz w:val="24"/>
+                <w:szCs w:val="24"/>
+              </w:rPr>
+              <w:t>1.      This use case begins when the user is not logged in to the application and goes to the login page.</w:t>
+            </w:r>
+          </w:p>
+        </w:tc>
+        <w:tc>
+          <w:tcPr>
+            <w:tcW w:w="0" w:type="auto"/>
+            <w:tcBorders>
+              <w:top w:val="single" w:sz="8" w:space="0" w:color="000000"/>
+              <w:left w:val="single" w:sz="8" w:space="0" w:color="000000"/>
+              <w:bottom w:val="single" w:sz="8" w:space="0" w:color="000000"/>
+              <w:right w:val="single" w:sz="8" w:space="0" w:color="000000"/>
+            </w:tcBorders>
+            <w:tcMar>
+              <w:top w:w="100" w:type="dxa"/>
+              <w:left w:w="100" w:type="dxa"/>
+              <w:bottom w:w="100" w:type="dxa"/>
+              <w:right w:w="100" w:type="dxa"/>
+            </w:tcMar>
+            <w:hideMark/>
+          </w:tcPr>
+          <w:p>
+            <w:pPr>
+              <w:spacing w:line="240" w:lineRule="auto"/>
+              <w:ind w:left="397" w:right="480"/>
+              <w:rPr>
+                <w:rFonts w:ascii="Times New Roman" w:eastAsia="Times New Roman" w:hAnsi="Times New Roman" w:cs="Times New Roman"/>
+                <w:sz w:val="24"/>
+                <w:szCs w:val="24"/>
+              </w:rPr>
+            </w:pPr>
+            <w:r>
+              <w:rPr>
+                <w:rFonts w:ascii="Times New Roman" w:eastAsia="Times New Roman" w:hAnsi="Times New Roman" w:cs="Times New Roman"/>
+                <w:sz w:val="24"/>
+                <w:szCs w:val="24"/>
+              </w:rPr>
+              <w:t>2. The system prompts the user to enter a username and password for login and display a button to register new account.</w:t>
+            </w:r>
+          </w:p>
+        </w:tc>
+      </w:tr>
+      <w:tr>
+        <w:tc>
+          <w:tcPr>
+            <w:tcW w:w="0" w:type="auto"/>
+            <w:tcBorders>
+              <w:top w:val="single" w:sz="8" w:space="0" w:color="000000"/>
+              <w:left w:val="single" w:sz="8" w:space="0" w:color="000000"/>
+              <w:bottom w:val="single" w:sz="8" w:space="0" w:color="000000"/>
+              <w:right w:val="single" w:sz="8" w:space="0" w:color="000000"/>
+            </w:tcBorders>
+            <w:tcMar>
+              <w:top w:w="100" w:type="dxa"/>
+              <w:left w:w="100" w:type="dxa"/>
+              <w:bottom w:w="100" w:type="dxa"/>
+              <w:right w:w="100" w:type="dxa"/>
+            </w:tcMar>
+            <w:hideMark/>
+          </w:tcPr>
+          <w:p>
+            <w:pPr>
+              <w:spacing w:before="220" w:line="240" w:lineRule="auto"/>
+              <w:ind w:left="720" w:right="480" w:hanging="360"/>
+              <w:outlineLvl w:val="4"/>
+              <w:rPr>
+                <w:rFonts w:ascii="Times New Roman" w:eastAsia="Times New Roman" w:hAnsi="Times New Roman" w:cs="Times New Roman"/>
+                <w:b/>
+                <w:bCs/>
+                <w:sz w:val="20"/>
+                <w:szCs w:val="20"/>
+              </w:rPr>
+            </w:pPr>
+            <w:r>
+              <w:rPr>
+                <w:rFonts w:ascii="Times New Roman" w:eastAsia="Times New Roman" w:hAnsi="Times New Roman" w:cs="Times New Roman"/>
+                <w:sz w:val="24"/>
+                <w:szCs w:val="24"/>
+              </w:rPr>
+              <w:lastRenderedPageBreak/>
+              <w:t>3.      The user selects registration option by tapping on the “Sign up” button.</w:t>
+            </w:r>
+          </w:p>
+        </w:tc>
+        <w:tc>
+          <w:tcPr>
+            <w:tcW w:w="0" w:type="auto"/>
+            <w:tcBorders>
+              <w:top w:val="single" w:sz="8" w:space="0" w:color="000000"/>
+              <w:left w:val="single" w:sz="8" w:space="0" w:color="000000"/>
+              <w:bottom w:val="single" w:sz="8" w:space="0" w:color="000000"/>
+              <w:right w:val="single" w:sz="8" w:space="0" w:color="000000"/>
+            </w:tcBorders>
+            <w:tcMar>
+              <w:top w:w="100" w:type="dxa"/>
+              <w:left w:w="100" w:type="dxa"/>
+              <w:bottom w:w="100" w:type="dxa"/>
+              <w:right w:w="100" w:type="dxa"/>
+            </w:tcMar>
+            <w:hideMark/>
+          </w:tcPr>
+          <w:p>
+            <w:pPr>
+              <w:spacing w:line="240" w:lineRule="auto"/>
+              <w:ind w:left="397" w:right="480"/>
+              <w:rPr>
+                <w:rFonts w:ascii="Times New Roman" w:eastAsia="Times New Roman" w:hAnsi="Times New Roman" w:cs="Times New Roman"/>
+                <w:sz w:val="24"/>
+                <w:szCs w:val="24"/>
+              </w:rPr>
+            </w:pPr>
+            <w:r>
+              <w:rPr>
+                <w:rFonts w:ascii="Times New Roman" w:eastAsia="Times New Roman" w:hAnsi="Times New Roman" w:cs="Times New Roman"/>
+                <w:sz w:val="24"/>
+                <w:szCs w:val="24"/>
+              </w:rPr>
+              <w:t>4. The system will prompt user to enter username and password.</w:t>
+            </w:r>
+          </w:p>
+        </w:tc>
+      </w:tr>
+      <w:tr>
+        <w:tc>
+          <w:tcPr>
+            <w:tcW w:w="0" w:type="auto"/>
+            <w:tcBorders>
+              <w:top w:val="single" w:sz="8" w:space="0" w:color="000000"/>
+              <w:left w:val="single" w:sz="8" w:space="0" w:color="000000"/>
+              <w:bottom w:val="single" w:sz="8" w:space="0" w:color="000000"/>
+              <w:right w:val="single" w:sz="8" w:space="0" w:color="000000"/>
+            </w:tcBorders>
+            <w:tcMar>
+              <w:top w:w="100" w:type="dxa"/>
+              <w:left w:w="100" w:type="dxa"/>
+              <w:bottom w:w="100" w:type="dxa"/>
+              <w:right w:w="100" w:type="dxa"/>
+            </w:tcMar>
+            <w:hideMark/>
+          </w:tcPr>
+          <w:p>
+            <w:pPr>
+              <w:spacing w:before="220" w:line="240" w:lineRule="auto"/>
+              <w:ind w:left="720" w:right="480" w:hanging="360"/>
+              <w:outlineLvl w:val="4"/>
+              <w:rPr>
+                <w:rFonts w:ascii="Times New Roman" w:eastAsia="Times New Roman" w:hAnsi="Times New Roman" w:cs="Times New Roman"/>
+                <w:b/>
+                <w:bCs/>
+                <w:sz w:val="20"/>
+                <w:szCs w:val="20"/>
+              </w:rPr>
+            </w:pPr>
+            <w:r>
+              <w:rPr>
+                <w:rFonts w:ascii="Times New Roman" w:eastAsia="Times New Roman" w:hAnsi="Times New Roman" w:cs="Times New Roman"/>
+                <w:sz w:val="24"/>
+                <w:szCs w:val="24"/>
+              </w:rPr>
+              <w:t>5. The user enters the username and password.</w:t>
+            </w:r>
+          </w:p>
+        </w:tc>
+        <w:tc>
+          <w:tcPr>
+            <w:tcW w:w="0" w:type="auto"/>
+            <w:tcBorders>
+              <w:top w:val="single" w:sz="8" w:space="0" w:color="000000"/>
+              <w:left w:val="single" w:sz="8" w:space="0" w:color="000000"/>
+              <w:bottom w:val="single" w:sz="8" w:space="0" w:color="000000"/>
+              <w:right w:val="single" w:sz="8" w:space="0" w:color="000000"/>
+            </w:tcBorders>
+            <w:tcMar>
+              <w:top w:w="100" w:type="dxa"/>
+              <w:left w:w="100" w:type="dxa"/>
+              <w:bottom w:w="100" w:type="dxa"/>
+              <w:right w:w="100" w:type="dxa"/>
+            </w:tcMar>
+            <w:hideMark/>
+          </w:tcPr>
+          <w:p>
+            <w:pPr>
+              <w:spacing w:line="240" w:lineRule="auto"/>
+              <w:ind w:left="397" w:right="480"/>
+              <w:rPr>
+                <w:rFonts w:ascii="Times New Roman" w:eastAsia="Times New Roman" w:hAnsi="Times New Roman" w:cs="Times New Roman"/>
+                <w:sz w:val="24"/>
+                <w:szCs w:val="24"/>
+              </w:rPr>
+            </w:pPr>
+            <w:r>
+              <w:rPr>
+                <w:rFonts w:ascii="Times New Roman" w:eastAsia="Times New Roman" w:hAnsi="Times New Roman" w:cs="Times New Roman"/>
+                <w:sz w:val="24"/>
+                <w:szCs w:val="24"/>
+              </w:rPr>
+              <w:t>6. The system will verify username and password entered by user and creates account. A registration successful message will be displayed.</w:t>
+            </w:r>
+          </w:p>
+        </w:tc>
+      </w:tr>
+      <w:tr>
+        <w:tc>
+          <w:tcPr>
+            <w:tcW w:w="0" w:type="auto"/>
+            <w:gridSpan w:val="2"/>
+            <w:tcBorders>
+              <w:top w:val="single" w:sz="8" w:space="0" w:color="000000"/>
+              <w:left w:val="single" w:sz="8" w:space="0" w:color="000000"/>
+              <w:bottom w:val="single" w:sz="8" w:space="0" w:color="000000"/>
+              <w:right w:val="single" w:sz="8" w:space="0" w:color="000000"/>
+            </w:tcBorders>
+            <w:tcMar>
+              <w:top w:w="100" w:type="dxa"/>
+              <w:left w:w="100" w:type="dxa"/>
+              <w:bottom w:w="100" w:type="dxa"/>
+              <w:right w:w="100" w:type="dxa"/>
+            </w:tcMar>
+            <w:hideMark/>
+          </w:tcPr>
+          <w:p>
+            <w:pPr>
+              <w:spacing w:before="220" w:after="40" w:line="240" w:lineRule="auto"/>
+              <w:ind w:right="480"/>
+              <w:outlineLvl w:val="4"/>
+              <w:rPr>
+                <w:rFonts w:ascii="Times New Roman" w:eastAsia="Times New Roman" w:hAnsi="Times New Roman" w:cs="Times New Roman"/>
+                <w:b/>
+                <w:bCs/>
+                <w:sz w:val="20"/>
+                <w:szCs w:val="20"/>
+              </w:rPr>
+            </w:pPr>
+            <w:r>
+              <w:rPr>
+                <w:rFonts w:ascii="Times New Roman" w:eastAsia="Times New Roman" w:hAnsi="Times New Roman" w:cs="Times New Roman"/>
+                <w:sz w:val="24"/>
+                <w:szCs w:val="24"/>
+              </w:rPr>
+              <w:t>     Alternative Course of Events</w:t>
+            </w:r>
+          </w:p>
+          <w:p>
+            <w:pPr>
+              <w:spacing w:line="240" w:lineRule="auto"/>
+              <w:rPr>
+                <w:rFonts w:ascii="Times New Roman" w:eastAsia="Times New Roman" w:hAnsi="Times New Roman" w:cs="Times New Roman"/>
+                <w:sz w:val="24"/>
+                <w:szCs w:val="24"/>
+              </w:rPr>
+            </w:pPr>
+            <w:r>
+              <w:rPr>
+                <w:rFonts w:eastAsia="Times New Roman"/>
+              </w:rPr>
+              <w:t>     Line 4a. If user tap on “Cancel” button, cancel the use case.  </w:t>
+            </w:r>
+          </w:p>
+          <w:p>
+            <w:pPr>
+              <w:spacing w:line="240" w:lineRule="auto"/>
+              <w:ind w:left="397" w:right="480"/>
+              <w:rPr>
+                <w:rFonts w:ascii="Times New Roman" w:eastAsia="Times New Roman" w:hAnsi="Times New Roman" w:cs="Times New Roman"/>
+                <w:sz w:val="24"/>
+                <w:szCs w:val="24"/>
+              </w:rPr>
+            </w:pPr>
+            <w:r>
+              <w:rPr>
+                <w:rFonts w:ascii="Times New Roman" w:eastAsia="Times New Roman" w:hAnsi="Times New Roman" w:cs="Times New Roman"/>
+                <w:sz w:val="24"/>
+                <w:szCs w:val="24"/>
+              </w:rPr>
+              <w:t>Line 6a. If the username and password entered by user is not verified by the system</w:t>
+            </w:r>
+          </w:p>
+          <w:p>
+            <w:pPr>
+              <w:spacing w:line="240" w:lineRule="auto"/>
+              <w:ind w:left="397" w:right="480"/>
+              <w:rPr>
+                <w:rFonts w:ascii="Times New Roman" w:eastAsia="Times New Roman" w:hAnsi="Times New Roman" w:cs="Times New Roman"/>
+                <w:sz w:val="24"/>
+                <w:szCs w:val="24"/>
+              </w:rPr>
+            </w:pPr>
+            <w:r>
+              <w:rPr>
+                <w:rFonts w:ascii="Times New Roman" w:eastAsia="Times New Roman" w:hAnsi="Times New Roman" w:cs="Times New Roman"/>
+                <w:sz w:val="24"/>
+                <w:szCs w:val="24"/>
+              </w:rPr>
+              <w:t>Line 3b. If the system found the entered information is matched with an existing user account, the user data of that particular account will be loaded.</w:t>
+            </w:r>
+          </w:p>
+        </w:tc>
+      </w:tr>
+    </w:tbl>
+    <w:p>
+      <w:pPr>
+        <w:spacing w:line="240" w:lineRule="auto"/>
+        <w:rPr>
+          <w:rFonts w:ascii="Times New Roman" w:eastAsia="Times New Roman" w:hAnsi="Times New Roman" w:cs="Times New Roman"/>
+          <w:sz w:val="24"/>
+          <w:szCs w:val="24"/>
+        </w:rPr>
+      </w:pPr>
+    </w:p>
+    <w:p>
+      <w:pPr>
+        <w:spacing w:before="240" w:line="240" w:lineRule="auto"/>
+        <w:rPr>
+          <w:rFonts w:ascii="Times New Roman" w:eastAsia="Times New Roman" w:hAnsi="Times New Roman" w:cs="Times New Roman"/>
+          <w:sz w:val="24"/>
+          <w:szCs w:val="24"/>
+        </w:rPr>
+      </w:pPr>
+      <w:r>
+        <w:rPr>
+          <w:rFonts w:ascii="Times New Roman" w:eastAsia="Times New Roman" w:hAnsi="Times New Roman" w:cs="Times New Roman"/>
+          <w:sz w:val="24"/>
+          <w:szCs w:val="24"/>
+        </w:rPr>
+        <w:t>Expanded Use Case – View Company and Stock Details</w:t>
+      </w:r>
+    </w:p>
+    <w:tbl>
+      <w:tblPr>
+        <w:tblW w:w="0" w:type="auto"/>
+        <w:tblCellMar>
+          <w:top w:w="15" w:type="dxa"/>
+          <w:left w:w="15" w:type="dxa"/>
+          <w:bottom w:w="15" w:type="dxa"/>
+          <w:right w:w="15" w:type="dxa"/>
+        </w:tblCellMar>
+        <w:tblLook w:val="04A0" w:firstRow="1" w:lastRow="0" w:firstColumn="1" w:lastColumn="0" w:noHBand="0" w:noVBand="1"/>
+      </w:tblPr>
+      <w:tblGrid>
+        <w:gridCol w:w="3385"/>
+        <w:gridCol w:w="4901"/>
+      </w:tblGrid>
+      <w:tr>
+        <w:trPr>
+          <w:trHeight w:val="360"/>
+        </w:trPr>
+        <w:tc>
+          <w:tcPr>
+            <w:tcW w:w="0" w:type="auto"/>
+            <w:tcBorders>
+              <w:top w:val="single" w:sz="8" w:space="0" w:color="000000"/>
+              <w:left w:val="single" w:sz="8" w:space="0" w:color="000000"/>
+              <w:bottom w:val="single" w:sz="8" w:space="0" w:color="000000"/>
+              <w:right w:val="single" w:sz="8" w:space="0" w:color="000000"/>
+            </w:tcBorders>
+            <w:tcMar>
+              <w:top w:w="100" w:type="dxa"/>
+              <w:left w:w="100" w:type="dxa"/>
+              <w:bottom w:w="100" w:type="dxa"/>
+              <w:right w:w="100" w:type="dxa"/>
+            </w:tcMar>
+            <w:hideMark/>
+          </w:tcPr>
+          <w:p>
+            <w:pPr>
+              <w:spacing w:before="220" w:after="40" w:line="240" w:lineRule="auto"/>
+              <w:ind w:left="397" w:right="480"/>
+              <w:outlineLvl w:val="4"/>
+              <w:rPr>
+                <w:rFonts w:ascii="Times New Roman" w:eastAsia="Times New Roman" w:hAnsi="Times New Roman" w:cs="Times New Roman"/>
+                <w:b/>
+                <w:bCs/>
+                <w:sz w:val="20"/>
+                <w:szCs w:val="20"/>
+              </w:rPr>
+            </w:pPr>
+            <w:r>
+              <w:rPr>
+                <w:rFonts w:ascii="Times New Roman" w:eastAsia="Times New Roman" w:hAnsi="Times New Roman" w:cs="Times New Roman"/>
+                <w:b/>
+                <w:bCs/>
+                <w:sz w:val="24"/>
+                <w:szCs w:val="24"/>
+              </w:rPr>
+              <w:t>Use Case 3</w:t>
+            </w:r>
+          </w:p>
+        </w:tc>
+        <w:tc>
+          <w:tcPr>
+            <w:tcW w:w="0" w:type="auto"/>
+            <w:tcBorders>
+              <w:top w:val="single" w:sz="8" w:space="0" w:color="000000"/>
+              <w:left w:val="single" w:sz="8" w:space="0" w:color="000000"/>
+              <w:bottom w:val="single" w:sz="8" w:space="0" w:color="000000"/>
+              <w:right w:val="single" w:sz="8" w:space="0" w:color="000000"/>
+            </w:tcBorders>
+            <w:tcMar>
+              <w:top w:w="100" w:type="dxa"/>
+              <w:left w:w="100" w:type="dxa"/>
+              <w:bottom w:w="100" w:type="dxa"/>
+              <w:right w:w="100" w:type="dxa"/>
+            </w:tcMar>
+            <w:hideMark/>
+          </w:tcPr>
+          <w:p>
+            <w:pPr>
+              <w:spacing w:line="240" w:lineRule="auto"/>
+              <w:ind w:left="397" w:right="480"/>
+              <w:rPr>
+                <w:rFonts w:ascii="Times New Roman" w:eastAsia="Times New Roman" w:hAnsi="Times New Roman" w:cs="Times New Roman"/>
+                <w:sz w:val="24"/>
+                <w:szCs w:val="24"/>
+              </w:rPr>
+            </w:pPr>
+            <w:r>
+              <w:rPr>
+                <w:rFonts w:ascii="Times New Roman" w:eastAsia="Times New Roman" w:hAnsi="Times New Roman" w:cs="Times New Roman"/>
+                <w:sz w:val="24"/>
+                <w:szCs w:val="24"/>
+              </w:rPr>
+              <w:t>View Company and Stock Details</w:t>
+            </w:r>
+          </w:p>
+        </w:tc>
+      </w:tr>
+      <w:tr>
+        <w:tc>
+          <w:tcPr>
+            <w:tcW w:w="0" w:type="auto"/>
+            <w:tcBorders>
+              <w:top w:val="single" w:sz="8" w:space="0" w:color="000000"/>
+              <w:left w:val="single" w:sz="8" w:space="0" w:color="000000"/>
+              <w:bottom w:val="single" w:sz="8" w:space="0" w:color="000000"/>
+              <w:right w:val="single" w:sz="8" w:space="0" w:color="000000"/>
+            </w:tcBorders>
+            <w:tcMar>
+              <w:top w:w="100" w:type="dxa"/>
+              <w:left w:w="100" w:type="dxa"/>
+              <w:bottom w:w="100" w:type="dxa"/>
+              <w:right w:w="100" w:type="dxa"/>
+            </w:tcMar>
+            <w:hideMark/>
+          </w:tcPr>
+          <w:p>
+            <w:pPr>
+              <w:spacing w:before="220" w:after="40" w:line="240" w:lineRule="auto"/>
+              <w:ind w:left="397" w:right="480"/>
+              <w:outlineLvl w:val="4"/>
+              <w:rPr>
+                <w:rFonts w:ascii="Times New Roman" w:eastAsia="Times New Roman" w:hAnsi="Times New Roman" w:cs="Times New Roman"/>
+                <w:b/>
+                <w:bCs/>
+                <w:sz w:val="20"/>
+                <w:szCs w:val="20"/>
+              </w:rPr>
+            </w:pPr>
+            <w:r>
+              <w:rPr>
+                <w:rFonts w:ascii="Times New Roman" w:eastAsia="Times New Roman" w:hAnsi="Times New Roman" w:cs="Times New Roman"/>
+                <w:b/>
+                <w:bCs/>
+                <w:sz w:val="24"/>
+                <w:szCs w:val="24"/>
+              </w:rPr>
+              <w:t>Goal in Context</w:t>
+            </w:r>
+          </w:p>
+        </w:tc>
+        <w:tc>
+          <w:tcPr>
+            <w:tcW w:w="0" w:type="auto"/>
+            <w:tcBorders>
+              <w:top w:val="single" w:sz="8" w:space="0" w:color="000000"/>
+              <w:left w:val="single" w:sz="8" w:space="0" w:color="000000"/>
+              <w:bottom w:val="single" w:sz="8" w:space="0" w:color="000000"/>
+              <w:right w:val="single" w:sz="8" w:space="0" w:color="000000"/>
+            </w:tcBorders>
+            <w:tcMar>
+              <w:top w:w="100" w:type="dxa"/>
+              <w:left w:w="100" w:type="dxa"/>
+              <w:bottom w:w="100" w:type="dxa"/>
+              <w:right w:w="100" w:type="dxa"/>
+            </w:tcMar>
+            <w:hideMark/>
+          </w:tcPr>
+          <w:p>
+            <w:pPr>
+              <w:spacing w:line="240" w:lineRule="auto"/>
+              <w:ind w:left="397" w:right="480"/>
+              <w:rPr>
+                <w:rFonts w:ascii="Times New Roman" w:eastAsia="Times New Roman" w:hAnsi="Times New Roman" w:cs="Times New Roman"/>
+                <w:sz w:val="24"/>
+                <w:szCs w:val="24"/>
+              </w:rPr>
+            </w:pPr>
+            <w:r>
+              <w:rPr>
+                <w:rFonts w:ascii="Times New Roman" w:eastAsia="Times New Roman" w:hAnsi="Times New Roman" w:cs="Times New Roman"/>
+                <w:sz w:val="24"/>
+                <w:szCs w:val="24"/>
+              </w:rPr>
+              <w:t>To allow users to view a list of stock with details, the price and the background of company.</w:t>
+            </w:r>
+          </w:p>
+        </w:tc>
+      </w:tr>
+      <w:tr>
+        <w:tc>
+          <w:tcPr>
+            <w:tcW w:w="0" w:type="auto"/>
+            <w:tcBorders>
+              <w:top w:val="single" w:sz="8" w:space="0" w:color="000000"/>
+              <w:left w:val="single" w:sz="8" w:space="0" w:color="000000"/>
+              <w:bottom w:val="single" w:sz="8" w:space="0" w:color="000000"/>
+              <w:right w:val="single" w:sz="8" w:space="0" w:color="000000"/>
+            </w:tcBorders>
+            <w:tcMar>
+              <w:top w:w="100" w:type="dxa"/>
+              <w:left w:w="100" w:type="dxa"/>
+              <w:bottom w:w="100" w:type="dxa"/>
+              <w:right w:w="100" w:type="dxa"/>
+            </w:tcMar>
+            <w:hideMark/>
+          </w:tcPr>
+          <w:p>
+            <w:pPr>
+              <w:spacing w:before="220" w:after="40" w:line="240" w:lineRule="auto"/>
+              <w:ind w:left="397" w:right="480"/>
+              <w:outlineLvl w:val="4"/>
+              <w:rPr>
+                <w:rFonts w:ascii="Times New Roman" w:eastAsia="Times New Roman" w:hAnsi="Times New Roman" w:cs="Times New Roman"/>
+                <w:b/>
+                <w:bCs/>
+                <w:sz w:val="20"/>
+                <w:szCs w:val="20"/>
+              </w:rPr>
+            </w:pPr>
+            <w:r>
+              <w:rPr>
+                <w:rFonts w:ascii="Times New Roman" w:eastAsia="Times New Roman" w:hAnsi="Times New Roman" w:cs="Times New Roman"/>
+                <w:b/>
+                <w:bCs/>
+                <w:sz w:val="24"/>
+                <w:szCs w:val="24"/>
+              </w:rPr>
+              <w:t>Primary Actor</w:t>
+            </w:r>
+          </w:p>
+          <w:p>
+            <w:pPr>
+              <w:spacing w:before="220" w:after="40" w:line="240" w:lineRule="auto"/>
+              <w:ind w:left="397" w:right="480"/>
+              <w:outlineLvl w:val="4"/>
+              <w:rPr>
+                <w:rFonts w:ascii="Times New Roman" w:eastAsia="Times New Roman" w:hAnsi="Times New Roman" w:cs="Times New Roman"/>
+                <w:b/>
+                <w:bCs/>
+                <w:sz w:val="20"/>
+                <w:szCs w:val="20"/>
+              </w:rPr>
+            </w:pPr>
+            <w:r>
+              <w:rPr>
+                <w:rFonts w:ascii="Times New Roman" w:eastAsia="Times New Roman" w:hAnsi="Times New Roman" w:cs="Times New Roman"/>
+                <w:b/>
+                <w:bCs/>
+                <w:sz w:val="24"/>
+                <w:szCs w:val="24"/>
+              </w:rPr>
+              <w:t>Secondary Actor</w:t>
+            </w:r>
+          </w:p>
+        </w:tc>
+        <w:tc>
+          <w:tcPr>
+            <w:tcW w:w="0" w:type="auto"/>
+            <w:tcBorders>
+              <w:top w:val="single" w:sz="8" w:space="0" w:color="000000"/>
+              <w:left w:val="single" w:sz="8" w:space="0" w:color="000000"/>
+              <w:bottom w:val="single" w:sz="8" w:space="0" w:color="000000"/>
+              <w:right w:val="single" w:sz="8" w:space="0" w:color="000000"/>
+            </w:tcBorders>
+            <w:tcMar>
+              <w:top w:w="100" w:type="dxa"/>
+              <w:left w:w="100" w:type="dxa"/>
+              <w:bottom w:w="100" w:type="dxa"/>
+              <w:right w:w="100" w:type="dxa"/>
+            </w:tcMar>
+            <w:hideMark/>
+          </w:tcPr>
+          <w:p>
+            <w:pPr>
+              <w:spacing w:line="240" w:lineRule="auto"/>
+              <w:ind w:left="397" w:right="480"/>
+              <w:rPr>
+                <w:rFonts w:ascii="Times New Roman" w:eastAsia="Times New Roman" w:hAnsi="Times New Roman" w:cs="Times New Roman"/>
+                <w:sz w:val="24"/>
+                <w:szCs w:val="24"/>
+              </w:rPr>
+            </w:pPr>
+            <w:r>
+              <w:rPr>
+                <w:rFonts w:ascii="Times New Roman" w:eastAsia="Times New Roman" w:hAnsi="Times New Roman" w:cs="Times New Roman"/>
+                <w:sz w:val="24"/>
+                <w:szCs w:val="24"/>
+              </w:rPr>
+              <w:t>FundFair App User</w:t>
+            </w:r>
+          </w:p>
+          <w:p>
+            <w:pPr>
+              <w:spacing w:line="240" w:lineRule="auto"/>
+              <w:rPr>
+                <w:rFonts w:ascii="Times New Roman" w:eastAsia="Times New Roman" w:hAnsi="Times New Roman" w:cs="Times New Roman"/>
+                <w:sz w:val="24"/>
+                <w:szCs w:val="24"/>
+              </w:rPr>
+            </w:pPr>
+          </w:p>
+          <w:p>
+            <w:pPr>
+              <w:spacing w:line="240" w:lineRule="auto"/>
+              <w:ind w:left="397" w:right="480"/>
+              <w:rPr>
+                <w:rFonts w:ascii="Times New Roman" w:eastAsia="Times New Roman" w:hAnsi="Times New Roman" w:cs="Times New Roman"/>
+                <w:sz w:val="24"/>
+                <w:szCs w:val="24"/>
+              </w:rPr>
+            </w:pPr>
+            <w:r>
+              <w:rPr>
+                <w:rFonts w:ascii="Times New Roman" w:eastAsia="Times New Roman" w:hAnsi="Times New Roman" w:cs="Times New Roman"/>
+                <w:sz w:val="24"/>
+                <w:szCs w:val="24"/>
+              </w:rPr>
+              <w:t>(none)</w:t>
+            </w:r>
+          </w:p>
+        </w:tc>
+      </w:tr>
+      <w:tr>
+        <w:tc>
+          <w:tcPr>
+            <w:tcW w:w="0" w:type="auto"/>
+            <w:tcBorders>
+              <w:top w:val="single" w:sz="8" w:space="0" w:color="000000"/>
+              <w:left w:val="single" w:sz="8" w:space="0" w:color="000000"/>
+              <w:bottom w:val="single" w:sz="8" w:space="0" w:color="000000"/>
+              <w:right w:val="single" w:sz="8" w:space="0" w:color="000000"/>
+            </w:tcBorders>
+            <w:tcMar>
+              <w:top w:w="100" w:type="dxa"/>
+              <w:left w:w="100" w:type="dxa"/>
+              <w:bottom w:w="100" w:type="dxa"/>
+              <w:right w:w="100" w:type="dxa"/>
+            </w:tcMar>
+            <w:hideMark/>
+          </w:tcPr>
+          <w:p>
+            <w:pPr>
+              <w:spacing w:before="220" w:after="40" w:line="240" w:lineRule="auto"/>
+              <w:ind w:left="397" w:right="480"/>
+              <w:outlineLvl w:val="4"/>
+              <w:rPr>
+                <w:rFonts w:ascii="Times New Roman" w:eastAsia="Times New Roman" w:hAnsi="Times New Roman" w:cs="Times New Roman"/>
+                <w:b/>
+                <w:bCs/>
+                <w:sz w:val="20"/>
+                <w:szCs w:val="20"/>
+              </w:rPr>
+            </w:pPr>
+            <w:r>
+              <w:rPr>
+                <w:rFonts w:ascii="Times New Roman" w:eastAsia="Times New Roman" w:hAnsi="Times New Roman" w:cs="Times New Roman"/>
+                <w:b/>
+                <w:bCs/>
+                <w:sz w:val="24"/>
+                <w:szCs w:val="24"/>
+              </w:rPr>
+              <w:t>Trigger</w:t>
+            </w:r>
+          </w:p>
+        </w:tc>
+        <w:tc>
+          <w:tcPr>
+            <w:tcW w:w="0" w:type="auto"/>
+            <w:tcBorders>
+              <w:top w:val="single" w:sz="8" w:space="0" w:color="000000"/>
+              <w:left w:val="single" w:sz="8" w:space="0" w:color="000000"/>
+              <w:bottom w:val="single" w:sz="8" w:space="0" w:color="000000"/>
+              <w:right w:val="single" w:sz="8" w:space="0" w:color="000000"/>
+            </w:tcBorders>
+            <w:tcMar>
+              <w:top w:w="100" w:type="dxa"/>
+              <w:left w:w="100" w:type="dxa"/>
+              <w:bottom w:w="100" w:type="dxa"/>
+              <w:right w:w="100" w:type="dxa"/>
+            </w:tcMar>
+            <w:hideMark/>
+          </w:tcPr>
+          <w:p>
+            <w:pPr>
+              <w:spacing w:line="240" w:lineRule="auto"/>
+              <w:ind w:left="397" w:right="480"/>
+              <w:rPr>
+                <w:rFonts w:ascii="Times New Roman" w:eastAsia="Times New Roman" w:hAnsi="Times New Roman" w:cs="Times New Roman"/>
+                <w:sz w:val="24"/>
+                <w:szCs w:val="24"/>
+              </w:rPr>
+            </w:pPr>
+            <w:r>
+              <w:rPr>
+                <w:rFonts w:ascii="Times New Roman" w:eastAsia="Times New Roman" w:hAnsi="Times New Roman" w:cs="Times New Roman"/>
+                <w:sz w:val="24"/>
+                <w:szCs w:val="24"/>
+              </w:rPr>
+              <w:t>When the FundFair App User wants to view stocks available and tap on the “Trading Centre” button.</w:t>
+            </w:r>
+          </w:p>
+        </w:tc>
+      </w:tr>
+      <w:tr>
+        <w:tc>
+          <w:tcPr>
+            <w:tcW w:w="0" w:type="auto"/>
+            <w:tcBorders>
+              <w:top w:val="single" w:sz="8" w:space="0" w:color="000000"/>
+              <w:left w:val="single" w:sz="8" w:space="0" w:color="000000"/>
+              <w:bottom w:val="single" w:sz="8" w:space="0" w:color="000000"/>
+              <w:right w:val="single" w:sz="8" w:space="0" w:color="000000"/>
+            </w:tcBorders>
+            <w:tcMar>
+              <w:top w:w="100" w:type="dxa"/>
+              <w:left w:w="100" w:type="dxa"/>
+              <w:bottom w:w="100" w:type="dxa"/>
+              <w:right w:w="100" w:type="dxa"/>
+            </w:tcMar>
+            <w:hideMark/>
+          </w:tcPr>
+          <w:p>
+            <w:pPr>
+              <w:spacing w:before="220" w:after="40" w:line="240" w:lineRule="auto"/>
+              <w:ind w:left="397" w:right="480"/>
+              <w:outlineLvl w:val="4"/>
+              <w:rPr>
+                <w:rFonts w:ascii="Times New Roman" w:eastAsia="Times New Roman" w:hAnsi="Times New Roman" w:cs="Times New Roman"/>
+                <w:b/>
+                <w:bCs/>
+                <w:sz w:val="20"/>
+                <w:szCs w:val="20"/>
+              </w:rPr>
+            </w:pPr>
+            <w:r>
+              <w:rPr>
+                <w:rFonts w:ascii="Times New Roman" w:eastAsia="Times New Roman" w:hAnsi="Times New Roman" w:cs="Times New Roman"/>
+                <w:b/>
+                <w:bCs/>
+                <w:sz w:val="24"/>
+                <w:szCs w:val="24"/>
+              </w:rPr>
+              <w:t>Related Use Cases</w:t>
+            </w:r>
+          </w:p>
+        </w:tc>
+        <w:tc>
+          <w:tcPr>
+            <w:tcW w:w="0" w:type="auto"/>
+            <w:tcBorders>
+              <w:top w:val="single" w:sz="8" w:space="0" w:color="000000"/>
+              <w:left w:val="single" w:sz="8" w:space="0" w:color="000000"/>
+              <w:bottom w:val="single" w:sz="8" w:space="0" w:color="000000"/>
+              <w:right w:val="single" w:sz="8" w:space="0" w:color="000000"/>
+            </w:tcBorders>
+            <w:tcMar>
+              <w:top w:w="100" w:type="dxa"/>
+              <w:left w:w="100" w:type="dxa"/>
+              <w:bottom w:w="100" w:type="dxa"/>
+              <w:right w:w="100" w:type="dxa"/>
+            </w:tcMar>
+            <w:hideMark/>
+          </w:tcPr>
+          <w:p>
+            <w:pPr>
+              <w:spacing w:line="240" w:lineRule="auto"/>
+              <w:rPr>
+                <w:rFonts w:ascii="Times New Roman" w:eastAsia="Times New Roman" w:hAnsi="Times New Roman" w:cs="Times New Roman"/>
+                <w:sz w:val="24"/>
+                <w:szCs w:val="24"/>
+              </w:rPr>
+            </w:pPr>
+          </w:p>
+        </w:tc>
+      </w:tr>
+      <w:tr>
+        <w:tc>
+          <w:tcPr>
+            <w:tcW w:w="0" w:type="auto"/>
+            <w:tcBorders>
+              <w:top w:val="single" w:sz="8" w:space="0" w:color="000000"/>
+              <w:left w:val="single" w:sz="8" w:space="0" w:color="000000"/>
+              <w:bottom w:val="single" w:sz="8" w:space="0" w:color="000000"/>
+              <w:right w:val="single" w:sz="8" w:space="0" w:color="000000"/>
+            </w:tcBorders>
+            <w:tcMar>
+              <w:top w:w="100" w:type="dxa"/>
+              <w:left w:w="100" w:type="dxa"/>
+              <w:bottom w:w="100" w:type="dxa"/>
+              <w:right w:w="100" w:type="dxa"/>
+            </w:tcMar>
+            <w:hideMark/>
+          </w:tcPr>
+          <w:p>
+            <w:pPr>
+              <w:spacing w:before="220" w:after="40" w:line="240" w:lineRule="auto"/>
+              <w:ind w:left="397" w:right="480"/>
+              <w:outlineLvl w:val="4"/>
+              <w:rPr>
+                <w:rFonts w:ascii="Times New Roman" w:eastAsia="Times New Roman" w:hAnsi="Times New Roman" w:cs="Times New Roman"/>
+                <w:b/>
+                <w:bCs/>
+                <w:sz w:val="20"/>
+                <w:szCs w:val="20"/>
+              </w:rPr>
+            </w:pPr>
+            <w:r>
+              <w:rPr>
+                <w:rFonts w:ascii="Times New Roman" w:eastAsia="Times New Roman" w:hAnsi="Times New Roman" w:cs="Times New Roman"/>
+                <w:b/>
+                <w:bCs/>
+                <w:sz w:val="24"/>
+                <w:szCs w:val="24"/>
+              </w:rPr>
+              <w:t>Typical Course of Events</w:t>
+            </w:r>
+          </w:p>
+          <w:p>
+            <w:pPr>
+              <w:spacing w:before="220" w:after="40" w:line="240" w:lineRule="auto"/>
+              <w:ind w:left="397" w:right="480"/>
+              <w:outlineLvl w:val="4"/>
+              <w:rPr>
+                <w:rFonts w:ascii="Times New Roman" w:eastAsia="Times New Roman" w:hAnsi="Times New Roman" w:cs="Times New Roman"/>
+                <w:b/>
+                <w:bCs/>
+                <w:sz w:val="20"/>
+                <w:szCs w:val="20"/>
+              </w:rPr>
+            </w:pPr>
+            <w:r>
+              <w:rPr>
+                <w:rFonts w:ascii="Times New Roman" w:eastAsia="Times New Roman" w:hAnsi="Times New Roman" w:cs="Times New Roman"/>
+                <w:b/>
+                <w:bCs/>
+                <w:sz w:val="24"/>
+                <w:szCs w:val="24"/>
+              </w:rPr>
+              <w:t>Actor Action</w:t>
+            </w:r>
+          </w:p>
+        </w:tc>
+        <w:tc>
+          <w:tcPr>
+            <w:tcW w:w="0" w:type="auto"/>
+            <w:tcBorders>
+              <w:top w:val="single" w:sz="8" w:space="0" w:color="000000"/>
+              <w:left w:val="single" w:sz="8" w:space="0" w:color="000000"/>
+              <w:bottom w:val="single" w:sz="8" w:space="0" w:color="000000"/>
+              <w:right w:val="single" w:sz="8" w:space="0" w:color="000000"/>
+            </w:tcBorders>
+            <w:tcMar>
+              <w:top w:w="100" w:type="dxa"/>
+              <w:left w:w="100" w:type="dxa"/>
+              <w:bottom w:w="100" w:type="dxa"/>
+              <w:right w:w="100" w:type="dxa"/>
+            </w:tcMar>
+            <w:hideMark/>
+          </w:tcPr>
+          <w:p>
+            <w:pPr>
+              <w:spacing w:line="240" w:lineRule="auto"/>
+              <w:ind w:left="397" w:right="480"/>
+              <w:rPr>
+                <w:rFonts w:ascii="Times New Roman" w:eastAsia="Times New Roman" w:hAnsi="Times New Roman" w:cs="Times New Roman"/>
+                <w:sz w:val="24"/>
+                <w:szCs w:val="24"/>
+              </w:rPr>
+            </w:pPr>
+            <w:r>
+              <w:rPr>
+                <w:rFonts w:ascii="Times New Roman" w:eastAsia="Times New Roman" w:hAnsi="Times New Roman" w:cs="Times New Roman"/>
+                <w:b/>
+                <w:bCs/>
+                <w:sz w:val="24"/>
+                <w:szCs w:val="24"/>
+              </w:rPr>
+              <w:t>System Response</w:t>
+            </w:r>
+          </w:p>
+        </w:tc>
+      </w:tr>
+      <w:tr>
+        <w:tc>
+          <w:tcPr>
+            <w:tcW w:w="0" w:type="auto"/>
+            <w:tcBorders>
+              <w:top w:val="single" w:sz="8" w:space="0" w:color="000000"/>
+              <w:left w:val="single" w:sz="8" w:space="0" w:color="000000"/>
+              <w:bottom w:val="single" w:sz="8" w:space="0" w:color="000000"/>
+              <w:right w:val="single" w:sz="8" w:space="0" w:color="000000"/>
+            </w:tcBorders>
+            <w:tcMar>
+              <w:top w:w="100" w:type="dxa"/>
+              <w:left w:w="100" w:type="dxa"/>
+              <w:bottom w:w="100" w:type="dxa"/>
+              <w:right w:w="100" w:type="dxa"/>
+            </w:tcMar>
+            <w:hideMark/>
+          </w:tcPr>
+          <w:p>
+            <w:pPr>
+              <w:spacing w:before="220" w:line="240" w:lineRule="auto"/>
+              <w:ind w:left="720" w:right="480" w:hanging="360"/>
+              <w:outlineLvl w:val="4"/>
+              <w:rPr>
+                <w:rFonts w:ascii="Times New Roman" w:eastAsia="Times New Roman" w:hAnsi="Times New Roman" w:cs="Times New Roman"/>
+                <w:b/>
+                <w:bCs/>
+                <w:sz w:val="20"/>
+                <w:szCs w:val="20"/>
+              </w:rPr>
+            </w:pPr>
+            <w:r>
+              <w:rPr>
+                <w:rFonts w:ascii="Times New Roman" w:eastAsia="Times New Roman" w:hAnsi="Times New Roman" w:cs="Times New Roman"/>
+                <w:sz w:val="24"/>
+                <w:szCs w:val="24"/>
+              </w:rPr>
+              <w:t xml:space="preserve">1.   This use case begins when FundFair App </w:t>
+            </w:r>
+            <w:r>
+              <w:rPr>
+                <w:rFonts w:ascii="Times New Roman" w:eastAsia="Times New Roman" w:hAnsi="Times New Roman" w:cs="Times New Roman"/>
+                <w:sz w:val="24"/>
+                <w:szCs w:val="24"/>
+              </w:rPr>
+              <w:lastRenderedPageBreak/>
+              <w:t>User want to view stock details, price and company background.</w:t>
+            </w:r>
+          </w:p>
+        </w:tc>
+        <w:tc>
+          <w:tcPr>
+            <w:tcW w:w="0" w:type="auto"/>
+            <w:tcBorders>
+              <w:top w:val="single" w:sz="8" w:space="0" w:color="000000"/>
+              <w:left w:val="single" w:sz="8" w:space="0" w:color="000000"/>
+              <w:bottom w:val="single" w:sz="8" w:space="0" w:color="000000"/>
+              <w:right w:val="single" w:sz="8" w:space="0" w:color="000000"/>
+            </w:tcBorders>
+            <w:tcMar>
+              <w:top w:w="100" w:type="dxa"/>
+              <w:left w:w="100" w:type="dxa"/>
+              <w:bottom w:w="100" w:type="dxa"/>
+              <w:right w:w="100" w:type="dxa"/>
+            </w:tcMar>
+            <w:hideMark/>
+          </w:tcPr>
+          <w:p>
+            <w:pPr>
+              <w:spacing w:line="240" w:lineRule="auto"/>
+              <w:rPr>
+                <w:rFonts w:ascii="Times New Roman" w:eastAsia="Times New Roman" w:hAnsi="Times New Roman" w:cs="Times New Roman"/>
+                <w:sz w:val="24"/>
+                <w:szCs w:val="24"/>
+              </w:rPr>
+            </w:pPr>
+          </w:p>
+        </w:tc>
+      </w:tr>
+      <w:tr>
+        <w:tc>
+          <w:tcPr>
+            <w:tcW w:w="0" w:type="auto"/>
+            <w:tcBorders>
+              <w:top w:val="single" w:sz="8" w:space="0" w:color="000000"/>
+              <w:left w:val="single" w:sz="8" w:space="0" w:color="000000"/>
+              <w:bottom w:val="single" w:sz="8" w:space="0" w:color="000000"/>
+              <w:right w:val="single" w:sz="8" w:space="0" w:color="000000"/>
+            </w:tcBorders>
+            <w:tcMar>
+              <w:top w:w="100" w:type="dxa"/>
+              <w:left w:w="100" w:type="dxa"/>
+              <w:bottom w:w="100" w:type="dxa"/>
+              <w:right w:w="100" w:type="dxa"/>
+            </w:tcMar>
+            <w:hideMark/>
+          </w:tcPr>
+          <w:p>
+            <w:pPr>
+              <w:spacing w:before="220" w:line="240" w:lineRule="auto"/>
+              <w:ind w:left="720" w:right="480" w:hanging="360"/>
+              <w:outlineLvl w:val="4"/>
+              <w:rPr>
+                <w:rFonts w:ascii="Times New Roman" w:eastAsia="Times New Roman" w:hAnsi="Times New Roman" w:cs="Times New Roman"/>
+                <w:b/>
+                <w:bCs/>
+                <w:sz w:val="20"/>
+                <w:szCs w:val="20"/>
+              </w:rPr>
+            </w:pPr>
+            <w:r>
+              <w:rPr>
+                <w:rFonts w:ascii="Times New Roman" w:eastAsia="Times New Roman" w:hAnsi="Times New Roman" w:cs="Times New Roman"/>
+                <w:sz w:val="24"/>
+                <w:szCs w:val="24"/>
+              </w:rPr>
+              <w:t>2.  The FundFair App User tap on “Trading Stock Center”.  </w:t>
+            </w:r>
+          </w:p>
+        </w:tc>
+        <w:tc>
+          <w:tcPr>
+            <w:tcW w:w="0" w:type="auto"/>
+            <w:tcBorders>
+              <w:top w:val="single" w:sz="8" w:space="0" w:color="000000"/>
+              <w:left w:val="single" w:sz="8" w:space="0" w:color="000000"/>
+              <w:bottom w:val="single" w:sz="8" w:space="0" w:color="000000"/>
+              <w:right w:val="single" w:sz="8" w:space="0" w:color="000000"/>
+            </w:tcBorders>
+            <w:tcMar>
+              <w:top w:w="100" w:type="dxa"/>
+              <w:left w:w="100" w:type="dxa"/>
+              <w:bottom w:w="100" w:type="dxa"/>
+              <w:right w:w="100" w:type="dxa"/>
+            </w:tcMar>
+            <w:hideMark/>
+          </w:tcPr>
+          <w:p>
+            <w:pPr>
+              <w:spacing w:line="240" w:lineRule="auto"/>
+              <w:ind w:left="397" w:right="480"/>
+              <w:rPr>
+                <w:rFonts w:ascii="Times New Roman" w:eastAsia="Times New Roman" w:hAnsi="Times New Roman" w:cs="Times New Roman"/>
+                <w:sz w:val="24"/>
+                <w:szCs w:val="24"/>
+              </w:rPr>
+            </w:pPr>
+            <w:r>
+              <w:rPr>
+                <w:rFonts w:ascii="Times New Roman" w:eastAsia="Times New Roman" w:hAnsi="Times New Roman" w:cs="Times New Roman"/>
+                <w:sz w:val="24"/>
+                <w:szCs w:val="24"/>
+              </w:rPr>
+              <w:t xml:space="preserve">3. The system will display stocks that available. </w:t>
+            </w:r>
+          </w:p>
+        </w:tc>
+      </w:tr>
+      <w:tr>
+        <w:tc>
+          <w:tcPr>
+            <w:tcW w:w="0" w:type="auto"/>
+            <w:tcBorders>
+              <w:top w:val="single" w:sz="8" w:space="0" w:color="000000"/>
+              <w:left w:val="single" w:sz="8" w:space="0" w:color="000000"/>
+              <w:bottom w:val="single" w:sz="8" w:space="0" w:color="000000"/>
+              <w:right w:val="single" w:sz="8" w:space="0" w:color="000000"/>
+            </w:tcBorders>
+            <w:tcMar>
+              <w:top w:w="100" w:type="dxa"/>
+              <w:left w:w="100" w:type="dxa"/>
+              <w:bottom w:w="100" w:type="dxa"/>
+              <w:right w:w="100" w:type="dxa"/>
+            </w:tcMar>
+            <w:hideMark/>
+          </w:tcPr>
+          <w:p>
+            <w:pPr>
+              <w:spacing w:before="220" w:line="240" w:lineRule="auto"/>
+              <w:ind w:left="720" w:right="480" w:hanging="360"/>
+              <w:outlineLvl w:val="4"/>
+              <w:rPr>
+                <w:rFonts w:ascii="Times New Roman" w:eastAsia="Times New Roman" w:hAnsi="Times New Roman" w:cs="Times New Roman"/>
+                <w:b/>
+                <w:bCs/>
+                <w:sz w:val="20"/>
+                <w:szCs w:val="20"/>
+              </w:rPr>
+            </w:pPr>
+            <w:r>
+              <w:rPr>
+                <w:rFonts w:ascii="Times New Roman" w:eastAsia="Times New Roman" w:hAnsi="Times New Roman" w:cs="Times New Roman"/>
+                <w:sz w:val="24"/>
+                <w:szCs w:val="24"/>
+              </w:rPr>
+              <w:t xml:space="preserve">4.   FunFair App User select a stock from “Trading Stock Center”. </w:t>
+            </w:r>
+          </w:p>
+        </w:tc>
+        <w:tc>
+          <w:tcPr>
+            <w:tcW w:w="0" w:type="auto"/>
+            <w:tcBorders>
+              <w:top w:val="single" w:sz="8" w:space="0" w:color="000000"/>
+              <w:left w:val="single" w:sz="8" w:space="0" w:color="000000"/>
+              <w:bottom w:val="single" w:sz="8" w:space="0" w:color="000000"/>
+              <w:right w:val="single" w:sz="8" w:space="0" w:color="000000"/>
+            </w:tcBorders>
+            <w:tcMar>
+              <w:top w:w="100" w:type="dxa"/>
+              <w:left w:w="100" w:type="dxa"/>
+              <w:bottom w:w="100" w:type="dxa"/>
+              <w:right w:w="100" w:type="dxa"/>
+            </w:tcMar>
+            <w:hideMark/>
+          </w:tcPr>
+          <w:p>
+            <w:pPr>
+              <w:spacing w:line="240" w:lineRule="auto"/>
+              <w:ind w:left="397" w:right="480"/>
+              <w:rPr>
+                <w:rFonts w:ascii="Times New Roman" w:eastAsia="Times New Roman" w:hAnsi="Times New Roman" w:cs="Times New Roman"/>
+                <w:sz w:val="24"/>
+                <w:szCs w:val="24"/>
+              </w:rPr>
+            </w:pPr>
+            <w:r>
+              <w:rPr>
+                <w:rFonts w:ascii="Times New Roman" w:eastAsia="Times New Roman" w:hAnsi="Times New Roman" w:cs="Times New Roman"/>
+                <w:sz w:val="24"/>
+                <w:szCs w:val="24"/>
+              </w:rPr>
+              <w:t>5. Company information will be display for example, currentPricePerShare, dailyPeak, weeklyPeak, amountOfShare, companyBackgroundInfo, totalLotAvailable and marketCapital.</w:t>
+            </w:r>
+          </w:p>
+        </w:tc>
+      </w:tr>
+      <w:tr>
+        <w:tc>
+          <w:tcPr>
+            <w:tcW w:w="0" w:type="auto"/>
+            <w:gridSpan w:val="2"/>
+            <w:tcBorders>
+              <w:top w:val="single" w:sz="8" w:space="0" w:color="000000"/>
+              <w:left w:val="single" w:sz="8" w:space="0" w:color="000000"/>
+              <w:bottom w:val="single" w:sz="8" w:space="0" w:color="000000"/>
+              <w:right w:val="single" w:sz="8" w:space="0" w:color="000000"/>
+            </w:tcBorders>
+            <w:tcMar>
+              <w:top w:w="100" w:type="dxa"/>
+              <w:left w:w="100" w:type="dxa"/>
+              <w:bottom w:w="100" w:type="dxa"/>
+              <w:right w:w="100" w:type="dxa"/>
+            </w:tcMar>
+            <w:hideMark/>
+          </w:tcPr>
+          <w:p>
+            <w:pPr>
+              <w:spacing w:before="220" w:after="40" w:line="240" w:lineRule="auto"/>
+              <w:ind w:left="397" w:right="480"/>
+              <w:outlineLvl w:val="4"/>
+              <w:rPr>
+                <w:rFonts w:ascii="Times New Roman" w:eastAsia="Times New Roman" w:hAnsi="Times New Roman" w:cs="Times New Roman"/>
+                <w:b/>
+                <w:bCs/>
+                <w:sz w:val="20"/>
+                <w:szCs w:val="20"/>
+              </w:rPr>
+            </w:pPr>
+            <w:r>
+              <w:rPr>
+                <w:rFonts w:ascii="Times New Roman" w:eastAsia="Times New Roman" w:hAnsi="Times New Roman" w:cs="Times New Roman"/>
+                <w:sz w:val="24"/>
+                <w:szCs w:val="24"/>
+              </w:rPr>
+              <w:t>Alternative Course of Events</w:t>
+            </w:r>
+          </w:p>
+          <w:p>
+            <w:pPr>
+              <w:spacing w:line="240" w:lineRule="auto"/>
+              <w:rPr>
+                <w:rFonts w:ascii="Times New Roman" w:eastAsia="Times New Roman" w:hAnsi="Times New Roman" w:cs="Times New Roman"/>
+                <w:sz w:val="24"/>
+                <w:szCs w:val="24"/>
+              </w:rPr>
+            </w:pPr>
+          </w:p>
+        </w:tc>
+      </w:tr>
+    </w:tbl>
     <w:p/>
     <w:p>
       <w:pPr>
@@ -963,7 +3660,7 @@
                 <w:sz w:val="24"/>
                 <w:szCs w:val="24"/>
               </w:rPr>
-              <w:t>Use Case 3</w:t>
+              <w:t>Use Case 4</w:t>
             </w:r>
           </w:p>
         </w:tc>
@@ -1452,7 +4149,24 @@
                 <w:sz w:val="24"/>
                 <w:szCs w:val="24"/>
               </w:rPr>
-              <w:t xml:space="preserve">3. The system will prompt the user to select a number of lot they want to buy.  </w:t>
+              <w:t xml:space="preserve">3. The system will prompt the user to select a number of </w:t>
+            </w:r>
+            <w:r>
+              <w:rPr>
+                <w:rFonts w:ascii="Times New Roman" w:eastAsia="Times New Roman" w:hAnsi="Times New Roman" w:cs="Times New Roman"/>
+                <w:noProof/>
+                <w:sz w:val="24"/>
+                <w:szCs w:val="24"/>
+              </w:rPr>
+              <w:t>lot</w:t>
+            </w:r>
+            <w:r>
+              <w:rPr>
+                <w:rFonts w:ascii="Times New Roman" w:eastAsia="Times New Roman" w:hAnsi="Times New Roman" w:cs="Times New Roman"/>
+                <w:sz w:val="24"/>
+                <w:szCs w:val="24"/>
+              </w:rPr>
+              <w:t xml:space="preserve"> they want to buy.  </w:t>
             </w:r>
           </w:p>
         </w:tc>
@@ -1657,7 +4371,46 @@
               <w:ind w:left="400" w:right="480"/>
             </w:pPr>
             <w:r>
-              <w:t>Line 4a. If number of lot entered by user exceeds the total lot available, prompts user to re-enter a valid amount.</w:t>
+              <w:t xml:space="preserve">Line 4a. If </w:t>
+            </w:r>
+            <w:r>
+              <w:rPr>
+                <w:noProof/>
+              </w:rPr>
+              <w:t>number</w:t>
+            </w:r>
+            <w:r>
+              <w:t xml:space="preserve"> of lot entered by</w:t>
+            </w:r>
+            <w:r>
+              <w:t xml:space="preserve"> the</w:t>
+            </w:r>
+            <w:r>
+              <w:t xml:space="preserve"> </w:t>
+            </w:r>
+            <w:r>
+              <w:rPr>
+                <w:noProof/>
+              </w:rPr>
+              <w:t>user</w:t>
+            </w:r>
+            <w:r>
+              <w:t xml:space="preserve"> exceeds the total lot available, prompts</w:t>
+            </w:r>
+            <w:r>
+              <w:t xml:space="preserve"> the</w:t>
+            </w:r>
+            <w:r>
+              <w:t xml:space="preserve"> </w:t>
+            </w:r>
+            <w:r>
+              <w:rPr>
+                <w:noProof/>
+              </w:rPr>
+              <w:t>user</w:t>
+            </w:r>
+            <w:r>
+              <w:t xml:space="preserve"> to re-enter a valid amount.</w:t>
             </w:r>
           </w:p>
           <w:p>
@@ -1682,7 +4435,28 @@
               <w:ind w:left="400" w:right="480"/>
             </w:pPr>
             <w:r>
-              <w:t>Line 7a. If the totalPrice exceeds the balance of virtual money owned by the user, prompts user to re-enter a valid amount..</w:t>
+              <w:t>Line 7a. If the totalPrice exceeds the balance of virtual money owned by the user, prompts</w:t>
+            </w:r>
+            <w:r>
+              <w:t xml:space="preserve"> the</w:t>
+            </w:r>
+            <w:r>
+              <w:t xml:space="preserve"> </w:t>
+            </w:r>
+            <w:r>
+              <w:rPr>
+                <w:noProof/>
+              </w:rPr>
+              <w:t>user</w:t>
+            </w:r>
+            <w:r>
+              <w:t xml:space="preserve"> to re-enter a valid </w:t>
+            </w:r>
+            <w:r>
+              <w:rPr>
+                <w:noProof/>
+              </w:rPr>
+              <w:t>amount.</w:t>
             </w:r>
           </w:p>
         </w:tc>
@@ -1785,12 +4559,18 @@
       <w:pPr>
         <w:spacing w:before="240"/>
       </w:pPr>
+    </w:p>
+    <w:p>
+      <w:pPr>
+        <w:spacing w:before="240"/>
+      </w:pPr>
       <w:r>
         <w:rPr>
           <w:rFonts w:ascii="Times New Roman" w:eastAsia="Times New Roman" w:hAnsi="Times New Roman" w:cs="Times New Roman"/>
           <w:sz w:val="26"/>
           <w:szCs w:val="26"/>
         </w:rPr>
+        <w:lastRenderedPageBreak/>
         <w:t>Expanded Use Case – View Portfolio</w:t>
       </w:r>
     </w:p>
@@ -1841,8 +4621,7 @@
                 <w:sz w:val="24"/>
                 <w:szCs w:val="24"/>
               </w:rPr>
-              <w:lastRenderedPageBreak/>
-              <w:t>Use Case 4</w:t>
+              <w:t>Use Case 5</w:t>
             </w:r>
           </w:p>
         </w:tc>
@@ -2474,6 +5253,11 @@
     <w:p>
       <w:pPr>
         <w:spacing w:before="240"/>
+        <w:rPr>
+          <w:rFonts w:ascii="Times New Roman" w:eastAsia="Times New Roman" w:hAnsi="Times New Roman" w:cs="Times New Roman"/>
+          <w:sz w:val="26"/>
+          <w:szCs w:val="26"/>
+        </w:rPr>
       </w:pPr>
       <w:r>
         <w:rPr>
@@ -2487,6 +5271,31 @@
     <w:p>
       <w:pPr>
         <w:spacing w:before="240"/>
+        <w:rPr>
+          <w:rFonts w:ascii="Times New Roman" w:eastAsia="Times New Roman" w:hAnsi="Times New Roman" w:cs="Times New Roman"/>
+          <w:sz w:val="26"/>
+          <w:szCs w:val="26"/>
+        </w:rPr>
+      </w:pPr>
+    </w:p>
+    <w:p>
+      <w:pPr>
+        <w:spacing w:before="240"/>
+        <w:rPr>
+          <w:rFonts w:ascii="Times New Roman" w:eastAsia="Times New Roman" w:hAnsi="Times New Roman" w:cs="Times New Roman"/>
+          <w:sz w:val="26"/>
+          <w:szCs w:val="26"/>
+        </w:rPr>
+      </w:pPr>
+    </w:p>
+    <w:p>
+      <w:pPr>
+        <w:spacing w:before="240"/>
+      </w:pPr>
+    </w:p>
+    <w:p>
+      <w:pPr>
+        <w:spacing w:before="240"/>
       </w:pPr>
       <w:r>
         <w:rPr>
@@ -2494,6 +5303,7 @@
           <w:sz w:val="26"/>
           <w:szCs w:val="26"/>
         </w:rPr>
+        <w:lastRenderedPageBreak/>
         <w:t>Expanded Use Case – Sell Stock</w:t>
       </w:r>
     </w:p>
@@ -2543,8 +5353,10 @@
                 <w:sz w:val="24"/>
                 <w:szCs w:val="24"/>
               </w:rPr>
-              <w:t>Use Case 5</w:t>
-            </w:r>
+              <w:t>Use Case 6</w:t>
+            </w:r>
+            <w:bookmarkStart w:id="0" w:name="_GoBack"/>
+            <w:bookmarkEnd w:id="0"/>
           </w:p>
         </w:tc>
         <w:tc>
@@ -2604,7 +5416,6 @@
                 <w:sz w:val="24"/>
                 <w:szCs w:val="24"/>
               </w:rPr>
-              <w:lastRenderedPageBreak/>
               <w:t>Goal in Context</w:t>
             </w:r>
           </w:p>
@@ -3032,7 +5843,41 @@
                 <w:sz w:val="24"/>
                 <w:szCs w:val="24"/>
               </w:rPr>
-              <w:t xml:space="preserve">  3.   The system will prompt the user to select number of lot they want to sell.</w:t>
+              <w:t xml:space="preserve">  3.   The system will prompt the user to select </w:t>
+            </w:r>
+            <w:r>
+              <w:rPr>
+                <w:rFonts w:ascii="Times New Roman" w:eastAsia="Times New Roman" w:hAnsi="Times New Roman" w:cs="Times New Roman"/>
+                <w:noProof/>
+                <w:sz w:val="24"/>
+                <w:szCs w:val="24"/>
+              </w:rPr>
+              <w:t>number</w:t>
+            </w:r>
+            <w:r>
+              <w:rPr>
+                <w:rFonts w:ascii="Times New Roman" w:eastAsia="Times New Roman" w:hAnsi="Times New Roman" w:cs="Times New Roman"/>
+                <w:sz w:val="24"/>
+                <w:szCs w:val="24"/>
+              </w:rPr>
+              <w:t xml:space="preserve"> of </w:t>
+            </w:r>
+            <w:r>
+              <w:rPr>
+                <w:rFonts w:ascii="Times New Roman" w:eastAsia="Times New Roman" w:hAnsi="Times New Roman" w:cs="Times New Roman"/>
+                <w:noProof/>
+                <w:sz w:val="24"/>
+                <w:szCs w:val="24"/>
+              </w:rPr>
+              <w:t>lot</w:t>
+            </w:r>
+            <w:r>
+              <w:rPr>
+                <w:rFonts w:ascii="Times New Roman" w:eastAsia="Times New Roman" w:hAnsi="Times New Roman" w:cs="Times New Roman"/>
+                <w:sz w:val="24"/>
+                <w:szCs w:val="24"/>
+              </w:rPr>
+              <w:t xml:space="preserve"> they want to sell.</w:t>
             </w:r>
           </w:p>
         </w:tc>
@@ -3064,7 +5909,24 @@
                 <w:sz w:val="24"/>
                 <w:szCs w:val="24"/>
               </w:rPr>
-              <w:t>4. FundFair App User selects number of Lot they want to sell and proceed.</w:t>
+              <w:t xml:space="preserve">4. FundFair App User selects </w:t>
+            </w:r>
+            <w:r>
+              <w:rPr>
+                <w:rFonts w:ascii="Times New Roman" w:eastAsia="Times New Roman" w:hAnsi="Times New Roman" w:cs="Times New Roman"/>
+                <w:noProof/>
+                <w:sz w:val="24"/>
+                <w:szCs w:val="24"/>
+              </w:rPr>
+              <w:t>number</w:t>
+            </w:r>
+            <w:r>
+              <w:rPr>
+                <w:rFonts w:ascii="Times New Roman" w:eastAsia="Times New Roman" w:hAnsi="Times New Roman" w:cs="Times New Roman"/>
+                <w:sz w:val="24"/>
+                <w:szCs w:val="24"/>
+              </w:rPr>
+              <w:t xml:space="preserve"> of Lot they want to sell and proceed.</w:t>
             </w:r>
           </w:p>
         </w:tc>
@@ -3196,7 +6058,46 @@
                 <w:szCs w:val="24"/>
                 <w:highlight w:val="white"/>
               </w:rPr>
-              <w:t xml:space="preserve">rocessing the request. The sold stock will be removed from the portfolio. Total amount of virtual money will be updated. </w:t>
+              <w:t xml:space="preserve">rocessing the request. The sold stock will be removed from the portfolio. </w:t>
+            </w:r>
+            <w:r>
+              <w:rPr>
+                <w:rFonts w:ascii="Times New Roman" w:eastAsia="Times New Roman" w:hAnsi="Times New Roman" w:cs="Times New Roman"/>
+                <w:noProof/>
+                <w:sz w:val="24"/>
+                <w:szCs w:val="24"/>
+                <w:highlight w:val="white"/>
+              </w:rPr>
+              <w:t>T</w:t>
+            </w:r>
+            <w:r>
+              <w:rPr>
+                <w:rFonts w:ascii="Times New Roman" w:eastAsia="Times New Roman" w:hAnsi="Times New Roman" w:cs="Times New Roman"/>
+                <w:noProof/>
+                <w:sz w:val="24"/>
+                <w:szCs w:val="24"/>
+                <w:highlight w:val="white"/>
+              </w:rPr>
+              <w:t>he t</w:t>
+            </w:r>
+            <w:r>
+              <w:rPr>
+                <w:rFonts w:ascii="Times New Roman" w:eastAsia="Times New Roman" w:hAnsi="Times New Roman" w:cs="Times New Roman"/>
+                <w:noProof/>
+                <w:sz w:val="24"/>
+                <w:szCs w:val="24"/>
+                <w:highlight w:val="white"/>
+              </w:rPr>
+              <w:t>otal</w:t>
+            </w:r>
+            <w:r>
+              <w:rPr>
+                <w:rFonts w:ascii="Times New Roman" w:eastAsia="Times New Roman" w:hAnsi="Times New Roman" w:cs="Times New Roman"/>
+                <w:sz w:val="24"/>
+                <w:szCs w:val="24"/>
+                <w:highlight w:val="white"/>
+              </w:rPr>
+              <w:t xml:space="preserve"> amount of virtual money will be updated. </w:t>
             </w:r>
           </w:p>
         </w:tc>
@@ -3237,7 +6138,31 @@
               <w:ind w:left="400" w:right="480"/>
             </w:pPr>
             <w:r>
-              <w:t>Line 4a. If the number of lot entered exceeds the number of lot that owned by the user, prompts user to re-enter a valid amount.</w:t>
+              <w:t xml:space="preserve">Line 4a. If the number of lot entered exceeds the number of </w:t>
+            </w:r>
+            <w:r>
+              <w:rPr>
+                <w:noProof/>
+              </w:rPr>
+              <w:t>lot</w:t>
+            </w:r>
+            <w:r>
+              <w:t xml:space="preserve"> that owned by the user, prompts</w:t>
+            </w:r>
+            <w:r>
+              <w:t xml:space="preserve"> the</w:t>
+            </w:r>
+            <w:r>
+              <w:t xml:space="preserve"> </w:t>
+            </w:r>
+            <w:r>
+              <w:rPr>
+                <w:noProof/>
+              </w:rPr>
+              <w:t>user</w:t>
+            </w:r>
+            <w:r>
+              <w:t xml:space="preserve"> to re-enter a valid amount.</w:t>
             </w:r>
           </w:p>
           <w:p>
@@ -3260,10 +6185,7 @@
         </w:tc>
       </w:tr>
     </w:tbl>
-    <w:p>
-      <w:bookmarkStart w:id="0" w:name="_GoBack"/>
-      <w:bookmarkEnd w:id="0"/>
-    </w:p>
+    <w:p/>
     <w:sectPr>
       <w:pgSz w:w="11906" w:h="16838"/>
       <w:pgMar w:top="1440" w:right="1800" w:bottom="1440" w:left="1800" w:header="708" w:footer="708" w:gutter="0"/>

</xml_diff>